<commit_message>
Fix and optimize hw3
</commit_message>
<xml_diff>
--- a/hw3/file/Report.docx
+++ b/hw3/file/Report.docx
@@ -1,10 +1,11 @@
 
 <file path=word/document.xml><?xml version="1.0" encoding="utf-8"?>
-<w:document xmlns:wpc="http://schemas.microsoft.com/office/word/2010/wordprocessingCanvas" xmlns:cx="http://schemas.microsoft.com/office/drawing/2014/chartex" xmlns:cx1="http://schemas.microsoft.com/office/drawing/2015/9/8/chartex" xmlns:cx2="http://schemas.microsoft.com/office/drawing/2015/10/21/chartex" xmlns:cx3="http://schemas.microsoft.com/office/drawing/2016/5/9/chartex" xmlns:cx4="http://schemas.microsoft.com/office/drawing/2016/5/10/chartex" xmlns:cx5="http://schemas.microsoft.com/office/drawing/2016/5/11/chartex" xmlns:cx6="http://schemas.microsoft.com/office/drawing/2016/5/12/chartex" xmlns:cx7="http://schemas.microsoft.com/office/drawing/2016/5/13/chartex" xmlns:cx8="http://schemas.microsoft.com/office/drawing/2016/5/14/chartex" xmlns:mc="http://schemas.openxmlformats.org/markup-compatibility/2006" xmlns:aink="http://schemas.microsoft.com/office/drawing/2016/ink" xmlns:am3d="http://schemas.microsoft.com/office/drawing/2017/model3d" xmlns:o="urn:schemas-microsoft-com:office:office" xmlns:r="http://schemas.openxmlformats.org/officeDocument/2006/relationships" xmlns:m="http://schemas.openxmlformats.org/officeDocument/2006/math" xmlns:v="urn:schemas-microsoft-com:vml" xmlns:wp14="http://schemas.microsoft.com/office/word/2010/wordprocessingDrawing" xmlns:wp="http://schemas.openxmlformats.org/drawingml/2006/wordprocessingDrawing" xmlns:w10="urn:schemas-microsoft-com:office:word" xmlns:w="http://schemas.openxmlformats.org/wordprocessingml/2006/main" xmlns:w14="http://schemas.microsoft.com/office/word/2010/wordml" xmlns:w15="http://schemas.microsoft.com/office/word/2012/wordml" xmlns:w16cid="http://schemas.microsoft.com/office/word/2016/wordml/cid" xmlns:w16se="http://schemas.microsoft.com/office/word/2015/wordml/symex" xmlns:wpg="http://schemas.microsoft.com/office/word/2010/wordprocessingGroup" xmlns:wpi="http://schemas.microsoft.com/office/word/2010/wordprocessingInk" xmlns:wne="http://schemas.microsoft.com/office/word/2006/wordml" xmlns:wps="http://schemas.microsoft.com/office/word/2010/wordprocessingShape" mc:Ignorable="w14 w15 w16se w16cid wp14">
+<w:document xmlns:o="urn:schemas-microsoft-com:office:office" xmlns:r="http://schemas.openxmlformats.org/officeDocument/2006/relationships" xmlns:v="urn:schemas-microsoft-com:vml" xmlns:w="http://schemas.openxmlformats.org/wordprocessingml/2006/main" xmlns:w10="urn:schemas-microsoft-com:office:word" xmlns:wp="http://schemas.openxmlformats.org/drawingml/2006/wordprocessingDrawing" xmlns:wps="http://schemas.microsoft.com/office/word/2010/wordprocessingShape" xmlns:wpg="http://schemas.microsoft.com/office/word/2010/wordprocessingGroup" xmlns:mc="http://schemas.openxmlformats.org/markup-compatibility/2006" xmlns:wp14="http://schemas.microsoft.com/office/word/2010/wordprocessingDrawing" xmlns:w14="http://schemas.microsoft.com/office/word/2010/wordml" xmlns:w15="http://schemas.microsoft.com/office/word/2012/wordml" mc:Ignorable="w14 wp14 w15">
   <w:body>
     <w:p>
       <w:pPr>
-        <w:spacing w:line="60" w:lineRule="auto"/>
+        <w:pStyle w:val="Normal"/>
+        <w:spacing w:lineRule="auto" w:line="60"/>
         <w:jc w:val="center"/>
         <w:rPr>
           <w:rFonts w:ascii="Times New Roman" w:hAnsi="Times New Roman" w:cs="Times New Roman"/>
@@ -15,61 +16,59 @@
       </w:pPr>
       <w:r>
         <w:rPr>
-          <w:rFonts w:ascii="Times New Roman" w:hAnsi="Times New Roman" w:cs="Times New Roman"/>
+          <w:rFonts w:cs="Times New Roman" w:ascii="Times New Roman" w:hAnsi="Times New Roman"/>
           <w:sz w:val="28"/>
         </w:rPr>
-        <w:t>202</w:t>
-      </w:r>
-      <w:r>
-        <w:rPr>
-          <w:rFonts w:ascii="Times New Roman" w:hAnsi="Times New Roman" w:cs="Times New Roman" w:hint="eastAsia"/>
-          <w:sz w:val="28"/>
-        </w:rPr>
-        <w:t>3</w:t>
-      </w:r>
-      <w:r>
-        <w:rPr>
-          <w:rFonts w:ascii="Times New Roman" w:hAnsi="Times New Roman" w:cs="Times New Roman"/>
-          <w:sz w:val="28"/>
-        </w:rPr>
-        <w:t xml:space="preserve"> Digital IC Design Homework </w:t>
-      </w:r>
-      <w:r>
-        <w:rPr>
-          <w:rFonts w:ascii="Times New Roman" w:hAnsi="Times New Roman" w:cs="Times New Roman"/>
-          <w:sz w:val="28"/>
-        </w:rPr>
-        <w:t>3</w:t>
+        <w:t>2023 Digital IC Design Homework 3</w:t>
       </w:r>
     </w:p>
     <w:tbl>
       <w:tblPr>
         <w:tblStyle w:val="a4"/>
-        <w:tblW w:w="0" w:type="auto"/>
-        <w:tblLook w:val="04A0" w:firstRow="1" w:lastRow="0" w:firstColumn="1" w:lastColumn="0" w:noHBand="0" w:noVBand="1"/>
+        <w:tblW w:w="8296" w:type="dxa"/>
+        <w:jc w:val="left"/>
+        <w:tblInd w:w="0" w:type="dxa"/>
+        <w:tblLayout w:type="fixed"/>
+        <w:tblCellMar>
+          <w:top w:w="0" w:type="dxa"/>
+          <w:left w:w="108" w:type="dxa"/>
+          <w:bottom w:w="0" w:type="dxa"/>
+          <w:right w:w="108" w:type="dxa"/>
+        </w:tblCellMar>
+        <w:tblLook w:val="04a0" w:noHBand="0" w:noVBand="1" w:firstColumn="1" w:lastRow="0" w:lastColumn="0" w:firstRow="1"/>
       </w:tblPr>
       <w:tblGrid>
-        <w:gridCol w:w="1413"/>
-        <w:gridCol w:w="661"/>
-        <w:gridCol w:w="1607"/>
-        <w:gridCol w:w="467"/>
+        <w:gridCol w:w="1412"/>
+        <w:gridCol w:w="662"/>
+        <w:gridCol w:w="1606"/>
+        <w:gridCol w:w="468"/>
         <w:gridCol w:w="2074"/>
-        <w:gridCol w:w="2074"/>
+        <w:gridCol w:w="2073"/>
       </w:tblGrid>
       <w:tr>
+        <w:trPr/>
         <w:tc>
           <w:tcPr>
-            <w:tcW w:w="1413" w:type="dxa"/>
+            <w:tcW w:w="1412" w:type="dxa"/>
+            <w:tcBorders/>
           </w:tcPr>
           <w:p>
             <w:pPr>
-              <w:rPr>
-                <w:rFonts w:ascii="Times New Roman" w:hAnsi="Times New Roman" w:cs="Times New Roman"/>
-              </w:rPr>
-            </w:pPr>
-            <w:r>
-              <w:rPr>
-                <w:rFonts w:ascii="Times New Roman" w:hAnsi="Times New Roman" w:cs="Times New Roman" w:hint="eastAsia"/>
+              <w:pStyle w:val="Normal"/>
+              <w:widowControl w:val="false"/>
+              <w:spacing w:before="0" w:after="0"/>
+              <w:jc w:val="left"/>
+              <w:rPr>
+                <w:rFonts w:ascii="Times New Roman" w:hAnsi="Times New Roman" w:cs="Times New Roman"/>
+              </w:rPr>
+            </w:pPr>
+            <w:r>
+              <w:rPr>
+                <w:rFonts w:eastAsia="新細明體" w:cs="Times New Roman" w:ascii="Times New Roman" w:hAnsi="Times New Roman"/>
+                <w:kern w:val="2"/>
+                <w:sz w:val="24"/>
+                <w:szCs w:val="22"/>
+                <w:lang w:val="en-US" w:eastAsia="zh-TW" w:bidi="ar-SA"/>
               </w:rPr>
               <w:t>NAME</w:t>
             </w:r>
@@ -79,31 +78,56 @@
           <w:tcPr>
             <w:tcW w:w="6883" w:type="dxa"/>
             <w:gridSpan w:val="5"/>
-            <w:shd w:val="clear" w:color="auto" w:fill="FFFFFF" w:themeFill="background1"/>
+            <w:tcBorders/>
+            <w:shd w:color="auto" w:fill="FFFFFF" w:themeFill="background1" w:val="clear"/>
           </w:tcPr>
           <w:p>
             <w:pPr>
-              <w:rPr>
-                <w:rFonts w:ascii="Times New Roman" w:hAnsi="Times New Roman" w:cs="Times New Roman"/>
-              </w:rPr>
-            </w:pPr>
+              <w:pStyle w:val="Normal"/>
+              <w:widowControl w:val="false"/>
+              <w:spacing w:before="0" w:after="0"/>
+              <w:jc w:val="left"/>
+              <w:rPr>
+                <w:rFonts w:ascii="Times New Roman" w:hAnsi="Times New Roman" w:cs="Times New Roman"/>
+              </w:rPr>
+            </w:pPr>
+            <w:r>
+              <w:rPr>
+                <w:rFonts w:ascii="Times New Roman" w:hAnsi="Times New Roman" w:cs="Times New Roman"/>
+                <w:kern w:val="2"/>
+                <w:sz w:val="24"/>
+                <w:szCs w:val="22"/>
+                <w:lang w:val="en-US" w:eastAsia="zh-TW" w:bidi="ar-SA"/>
+              </w:rPr>
+              <w:t>伍志忠</w:t>
+            </w:r>
           </w:p>
         </w:tc>
       </w:tr>
       <w:tr>
+        <w:trPr/>
         <w:tc>
           <w:tcPr>
-            <w:tcW w:w="1413" w:type="dxa"/>
+            <w:tcW w:w="1412" w:type="dxa"/>
+            <w:tcBorders/>
           </w:tcPr>
           <w:p>
             <w:pPr>
-              <w:rPr>
-                <w:rFonts w:ascii="Times New Roman" w:hAnsi="Times New Roman" w:cs="Times New Roman"/>
-              </w:rPr>
-            </w:pPr>
-            <w:r>
-              <w:rPr>
-                <w:rFonts w:ascii="Times New Roman" w:hAnsi="Times New Roman" w:cs="Times New Roman" w:hint="eastAsia"/>
+              <w:pStyle w:val="Normal"/>
+              <w:widowControl w:val="false"/>
+              <w:spacing w:before="0" w:after="0"/>
+              <w:jc w:val="left"/>
+              <w:rPr>
+                <w:rFonts w:ascii="Times New Roman" w:hAnsi="Times New Roman" w:cs="Times New Roman"/>
+              </w:rPr>
+            </w:pPr>
+            <w:r>
+              <w:rPr>
+                <w:rFonts w:eastAsia="新細明體" w:cs="Times New Roman" w:ascii="Times New Roman" w:hAnsi="Times New Roman"/>
+                <w:kern w:val="2"/>
+                <w:sz w:val="24"/>
+                <w:szCs w:val="22"/>
+                <w:lang w:val="en-US" w:eastAsia="zh-TW" w:bidi="ar-SA"/>
               </w:rPr>
               <w:t>Student ID</w:t>
             </w:r>
@@ -113,64 +137,80 @@
           <w:tcPr>
             <w:tcW w:w="6883" w:type="dxa"/>
             <w:gridSpan w:val="5"/>
-            <w:shd w:val="clear" w:color="auto" w:fill="FFFFFF" w:themeFill="background1"/>
+            <w:tcBorders/>
+            <w:shd w:color="auto" w:fill="FFFFFF" w:themeFill="background1" w:val="clear"/>
           </w:tcPr>
           <w:p>
             <w:pPr>
-              <w:rPr>
-                <w:rFonts w:ascii="Times New Roman" w:hAnsi="Times New Roman" w:cs="Times New Roman"/>
-              </w:rPr>
-            </w:pPr>
+              <w:pStyle w:val="Normal"/>
+              <w:widowControl w:val="false"/>
+              <w:spacing w:before="0" w:after="0"/>
+              <w:jc w:val="left"/>
+              <w:rPr>
+                <w:rFonts w:ascii="Times New Roman" w:hAnsi="Times New Roman" w:cs="Times New Roman"/>
+              </w:rPr>
+            </w:pPr>
+            <w:r>
+              <w:rPr>
+                <w:rFonts w:eastAsia="新細明體" w:cs="Times New Roman" w:ascii="Times New Roman" w:hAnsi="Times New Roman"/>
+                <w:kern w:val="2"/>
+                <w:sz w:val="24"/>
+                <w:szCs w:val="22"/>
+                <w:lang w:val="en-US" w:eastAsia="zh-TW" w:bidi="ar-SA"/>
+              </w:rPr>
+              <w:t>P76104833</w:t>
+            </w:r>
           </w:p>
         </w:tc>
       </w:tr>
       <w:tr>
+        <w:trPr/>
         <w:tc>
           <w:tcPr>
-            <w:tcW w:w="8296" w:type="dxa"/>
+            <w:tcW w:w="8295" w:type="dxa"/>
             <w:gridSpan w:val="6"/>
+            <w:tcBorders/>
           </w:tcPr>
           <w:p>
             <w:pPr>
+              <w:pStyle w:val="Normal"/>
+              <w:widowControl w:val="false"/>
+              <w:spacing w:before="0" w:after="0"/>
               <w:jc w:val="center"/>
               <w:rPr>
                 <w:rFonts w:ascii="Times New Roman" w:hAnsi="Times New Roman" w:cs="Times New Roman"/>
                 <w:b/>
-              </w:rPr>
-            </w:pPr>
-            <w:r>
-              <w:rPr>
-                <w:rFonts w:ascii="Times New Roman" w:hAnsi="Times New Roman" w:cs="Times New Roman"/>
                 <w:b/>
               </w:rPr>
-              <w:t>Simulation</w:t>
-            </w:r>
-            <w:r>
-              <w:rPr>
-                <w:rFonts w:ascii="Times New Roman" w:hAnsi="Times New Roman" w:cs="Times New Roman" w:hint="eastAsia"/>
+            </w:pPr>
+            <w:r>
+              <w:rPr>
+                <w:rFonts w:eastAsia="新細明體" w:cs="Times New Roman" w:ascii="Times New Roman" w:hAnsi="Times New Roman"/>
                 <w:b/>
-              </w:rPr>
-              <w:t xml:space="preserve"> </w:t>
-            </w:r>
-            <w:r>
-              <w:rPr>
-                <w:rFonts w:ascii="Times New Roman" w:hAnsi="Times New Roman" w:cs="Times New Roman"/>
-                <w:b/>
-              </w:rPr>
-              <w:t>Result</w:t>
+                <w:kern w:val="2"/>
+                <w:sz w:val="24"/>
+                <w:szCs w:val="22"/>
+                <w:lang w:val="en-US" w:eastAsia="zh-TW" w:bidi="ar-SA"/>
+              </w:rPr>
+              <w:t>Simulation Result</w:t>
             </w:r>
           </w:p>
         </w:tc>
       </w:tr>
       <w:tr>
+        <w:trPr/>
         <w:tc>
           <w:tcPr>
             <w:tcW w:w="2074" w:type="dxa"/>
             <w:gridSpan w:val="2"/>
+            <w:tcBorders/>
             <w:vAlign w:val="center"/>
           </w:tcPr>
           <w:p>
             <w:pPr>
+              <w:pStyle w:val="Normal"/>
+              <w:widowControl w:val="false"/>
+              <w:spacing w:before="0" w:after="0"/>
               <w:jc w:val="center"/>
               <w:rPr>
                 <w:rFonts w:ascii="Times New Roman" w:hAnsi="Times New Roman" w:cs="Times New Roman"/>
@@ -178,21 +218,13 @@
             </w:pPr>
             <w:r>
               <w:rPr>
-                <w:rFonts w:ascii="Times New Roman" w:hAnsi="Times New Roman" w:cs="Times New Roman"/>
-              </w:rPr>
-              <w:t>F</w:t>
-            </w:r>
-            <w:r>
-              <w:rPr>
-                <w:rFonts w:ascii="Times New Roman" w:hAnsi="Times New Roman" w:cs="Times New Roman" w:hint="eastAsia"/>
-              </w:rPr>
-              <w:t xml:space="preserve">unctional </w:t>
-            </w:r>
-            <w:r>
-              <w:rPr>
-                <w:rFonts w:ascii="Times New Roman" w:hAnsi="Times New Roman" w:cs="Times New Roman"/>
-              </w:rPr>
-              <w:t>simulation</w:t>
+                <w:rFonts w:eastAsia="新細明體" w:cs="Times New Roman" w:ascii="Times New Roman" w:hAnsi="Times New Roman"/>
+                <w:kern w:val="2"/>
+                <w:sz w:val="24"/>
+                <w:szCs w:val="22"/>
+                <w:lang w:val="en-US" w:eastAsia="zh-TW" w:bidi="ar-SA"/>
+              </w:rPr>
+              <w:t>Functional simulation</w:t>
             </w:r>
           </w:p>
         </w:tc>
@@ -200,15 +232,44 @@
           <w:tcPr>
             <w:tcW w:w="2074" w:type="dxa"/>
             <w:gridSpan w:val="2"/>
-            <w:shd w:val="clear" w:color="auto" w:fill="D9D9D9" w:themeFill="background1" w:themeFillShade="D9"/>
+            <w:tcBorders/>
+            <w:shd w:color="auto" w:fill="D9D9D9" w:themeFill="background1" w:themeFillShade="d9" w:val="clear"/>
             <w:vAlign w:val="center"/>
           </w:tcPr>
           <w:p>
             <w:pPr>
+              <w:pStyle w:val="Normal"/>
+              <w:widowControl w:val="false"/>
+              <w:spacing w:before="0" w:after="0"/>
               <w:jc w:val="center"/>
               <w:rPr>
-                <w:rFonts w:ascii="Times New Roman" w:hAnsi="Times New Roman" w:cs="Times New Roman"/>
-                <w:color w:val="FF7C80"/>
+                <w:rFonts w:eastAsia="新細明體"/>
+                <w:color w:val="C9211E"/>
+                <w:kern w:val="2"/>
+                <w:sz w:val="24"/>
+                <w:szCs w:val="22"/>
+                <w:lang w:val="en-US" w:eastAsia="zh-TW" w:bidi="ar-SA"/>
+              </w:rPr>
+            </w:pPr>
+            <w:r>
+              <w:rPr>
+                <w:rFonts w:eastAsia="新細明體" w:cs="Times New Roman" w:ascii="Times New Roman" w:hAnsi="Times New Roman"/>
+                <w:color w:val="C9211E"/>
+                <w:kern w:val="2"/>
+                <w:sz w:val="24"/>
+                <w:szCs w:val="22"/>
+                <w:lang w:val="en-US" w:eastAsia="zh-TW" w:bidi="ar-SA"/>
+              </w:rPr>
+              <w:t>Score</w:t>
+            </w:r>
+            <w:r>
+              <w:rPr>
+                <w:rFonts w:eastAsia="新細明體" w:cs="Times New Roman" w:ascii="Times New Roman" w:hAnsi="Times New Roman"/>
+                <w:color w:val="C9211E"/>
+                <w:kern w:val="2"/>
+                <w:sz w:val="24"/>
+                <w:szCs w:val="22"/>
+                <w:lang w:val="en-US" w:eastAsia="zh-TW" w:bidi="ar-SA"/>
                 <w14:textFill>
                   <w14:solidFill>
                     <w14:srgbClr w14:val="FF7C80">
@@ -217,90 +278,119 @@
                   </w14:solidFill>
                 </w14:textFill>
               </w:rPr>
-            </w:pPr>
-            <w:r>
-              <w:rPr>
-                <w:rFonts w:ascii="Times New Roman" w:hAnsi="Times New Roman" w:cs="Times New Roman"/>
-                <w:color w:val="FF0000"/>
-              </w:rPr>
-              <w:t>Score</w:t>
+              <w:t>:</w:t>
+            </w:r>
+            <w:r>
+              <w:rPr>
+                <w:rFonts w:eastAsia="新細明體" w:cs="Times New Roman" w:ascii="Times New Roman" w:hAnsi="Times New Roman"/>
+                <w:color w:val="C9211E"/>
+                <w:kern w:val="2"/>
+                <w:sz w:val="24"/>
+                <w:szCs w:val="22"/>
+                <w:lang w:val="en-US" w:eastAsia="zh-TW" w:bidi="ar-SA"/>
+                <w14:textFill>
+                  <w14:solidFill>
+                    <w14:srgbClr w14:val="FF7C80">
+                      <w14:lumMod w14:val="75000"/>
+                    </w14:srgbClr>
+                  </w14:solidFill>
+                </w14:textFill>
+              </w:rPr>
+              <w:t>100</w:t>
             </w:r>
           </w:p>
         </w:tc>
         <w:tc>
           <w:tcPr>
             <w:tcW w:w="2074" w:type="dxa"/>
+            <w:tcBorders/>
             <w:vAlign w:val="center"/>
           </w:tcPr>
           <w:p>
             <w:pPr>
+              <w:pStyle w:val="Normal"/>
+              <w:widowControl w:val="false"/>
+              <w:spacing w:before="0" w:after="0"/>
               <w:jc w:val="center"/>
               <w:rPr>
                 <w:rFonts w:ascii="Times New Roman" w:hAnsi="Times New Roman" w:cs="Times New Roman"/>
-                <w:color w:val="BFBFBF" w:themeColor="background1" w:themeShade="BF"/>
-              </w:rPr>
-            </w:pPr>
-            <w:r>
-              <w:rPr>
-                <w:rFonts w:ascii="Times New Roman" w:hAnsi="Times New Roman" w:cs="Times New Roman" w:hint="eastAsia"/>
-              </w:rPr>
-              <w:t>Gate</w:t>
-            </w:r>
-            <w:r>
-              <w:rPr>
-                <w:rFonts w:ascii="Times New Roman" w:hAnsi="Times New Roman" w:cs="Times New Roman"/>
-              </w:rPr>
-              <w:t>-</w:t>
-            </w:r>
-            <w:r>
-              <w:rPr>
-                <w:rFonts w:ascii="Times New Roman" w:hAnsi="Times New Roman" w:cs="Times New Roman" w:hint="eastAsia"/>
-              </w:rPr>
-              <w:t xml:space="preserve">level </w:t>
-            </w:r>
-            <w:r>
-              <w:rPr>
-                <w:rFonts w:ascii="Times New Roman" w:hAnsi="Times New Roman" w:cs="Times New Roman"/>
-              </w:rPr>
-              <w:t>simulation</w:t>
+                <w:color w:val="BFBFBF" w:themeColor="background1" w:themeShade="bf"/>
+              </w:rPr>
+            </w:pPr>
+            <w:r>
+              <w:rPr>
+                <w:rFonts w:eastAsia="新細明體" w:cs="Times New Roman" w:ascii="Times New Roman" w:hAnsi="Times New Roman"/>
+                <w:kern w:val="2"/>
+                <w:sz w:val="24"/>
+                <w:szCs w:val="22"/>
+                <w:lang w:val="en-US" w:eastAsia="zh-TW" w:bidi="ar-SA"/>
+              </w:rPr>
+              <w:t>Gate-level simulation</w:t>
             </w:r>
           </w:p>
         </w:tc>
         <w:tc>
           <w:tcPr>
-            <w:tcW w:w="2074" w:type="dxa"/>
-            <w:shd w:val="clear" w:color="auto" w:fill="D9D9D9" w:themeFill="background1" w:themeFillShade="D9"/>
+            <w:tcW w:w="2073" w:type="dxa"/>
+            <w:tcBorders/>
+            <w:shd w:color="auto" w:fill="D9D9D9" w:themeFill="background1" w:themeFillShade="d9" w:val="clear"/>
             <w:vAlign w:val="center"/>
           </w:tcPr>
           <w:p>
             <w:pPr>
+              <w:pStyle w:val="Normal"/>
+              <w:widowControl w:val="false"/>
+              <w:spacing w:before="0" w:after="0"/>
               <w:jc w:val="center"/>
               <w:rPr>
-                <w:rFonts w:ascii="Times New Roman" w:hAnsi="Times New Roman" w:cs="Times New Roman"/>
-                <w:color w:val="FF0000"/>
-              </w:rPr>
-            </w:pPr>
-            <w:r>
-              <w:rPr>
-                <w:rFonts w:ascii="Times New Roman" w:hAnsi="Times New Roman" w:cs="Times New Roman"/>
-                <w:color w:val="FF0000"/>
-              </w:rPr>
-              <w:t>Score</w:t>
+                <w:rFonts w:eastAsia="新細明體"/>
+                <w:color w:val="C9211E"/>
+                <w:kern w:val="2"/>
+                <w:sz w:val="24"/>
+                <w:szCs w:val="22"/>
+                <w:lang w:val="en-US" w:eastAsia="zh-TW" w:bidi="ar-SA"/>
+              </w:rPr>
+            </w:pPr>
+            <w:r>
+              <w:rPr>
+                <w:rFonts w:eastAsia="新細明體" w:cs="Times New Roman" w:ascii="Times New Roman" w:hAnsi="Times New Roman"/>
+                <w:color w:val="C9211E"/>
+                <w:kern w:val="2"/>
+                <w:sz w:val="24"/>
+                <w:szCs w:val="22"/>
+                <w:lang w:val="en-US" w:eastAsia="zh-TW" w:bidi="ar-SA"/>
+              </w:rPr>
+              <w:t>Score:</w:t>
+            </w:r>
+            <w:r>
+              <w:rPr>
+                <w:rFonts w:eastAsia="新細明體" w:cs="Times New Roman" w:ascii="Times New Roman" w:hAnsi="Times New Roman"/>
+                <w:color w:val="C9211E"/>
+                <w:kern w:val="2"/>
+                <w:sz w:val="24"/>
+                <w:szCs w:val="22"/>
+                <w:lang w:val="en-US" w:eastAsia="zh-TW" w:bidi="ar-SA"/>
+              </w:rPr>
+              <w:t>100</w:t>
             </w:r>
           </w:p>
         </w:tc>
       </w:tr>
       <w:tr>
         <w:trPr>
-          <w:trHeight w:val="3022"/>
+          <w:trHeight w:val="3022" w:hRule="atLeast"/>
         </w:trPr>
         <w:tc>
           <w:tcPr>
             <w:tcW w:w="4148" w:type="dxa"/>
             <w:gridSpan w:val="4"/>
+            <w:tcBorders/>
           </w:tcPr>
           <w:p>
             <w:pPr>
+              <w:pStyle w:val="Normal"/>
+              <w:widowControl w:val="false"/>
+              <w:spacing w:before="0" w:after="0"/>
               <w:jc w:val="center"/>
               <w:rPr>
                 <w:rFonts w:ascii="Times New Roman" w:hAnsi="Times New Roman" w:cs="Times New Roman"/>
@@ -308,41 +398,83 @@
             </w:pPr>
             <w:r>
               <w:rPr>
-                <w:rFonts w:ascii="Times New Roman" w:hAnsi="Times New Roman" w:cs="Times New Roman" w:hint="eastAsia"/>
-                <w:color w:val="BFBFBF" w:themeColor="background1" w:themeShade="BF"/>
-              </w:rPr>
-              <w:t>(</w:t>
-            </w:r>
-            <w:r>
-              <w:rPr>
-                <w:rFonts w:ascii="Times New Roman" w:hAnsi="Times New Roman" w:cs="Times New Roman"/>
-                <w:color w:val="BFBFBF" w:themeColor="background1" w:themeShade="BF"/>
-              </w:rPr>
-              <w:t xml:space="preserve">your </w:t>
-            </w:r>
-            <w:r>
-              <w:rPr>
-                <w:rFonts w:ascii="Times New Roman" w:hAnsi="Times New Roman" w:cs="Times New Roman"/>
-                <w:color w:val="BFBFBF" w:themeColor="background1" w:themeShade="BF"/>
-              </w:rPr>
-              <w:t xml:space="preserve">functional </w:t>
-            </w:r>
-            <w:r>
-              <w:rPr>
-                <w:rFonts w:ascii="Times New Roman" w:hAnsi="Times New Roman" w:cs="Times New Roman"/>
-                <w:color w:val="BFBFBF" w:themeColor="background1" w:themeShade="BF"/>
-              </w:rPr>
-              <w:t>sim result)</w:t>
+                <w:rFonts w:eastAsia="新細明體" w:cs="Times New Roman" w:ascii="Times New Roman" w:hAnsi="Times New Roman"/>
+                <w:color w:val="BFBFBF" w:themeColor="background1" w:themeShade="bf"/>
+                <w:kern w:val="2"/>
+                <w:sz w:val="24"/>
+                <w:szCs w:val="22"/>
+                <w:lang w:val="en-US" w:eastAsia="zh-TW" w:bidi="ar-SA"/>
+              </w:rPr>
+              <w:drawing>
+                <wp:anchor behindDoc="0" distT="0" distB="0" distL="0" distR="0" simplePos="0" locked="0" layoutInCell="0" allowOverlap="1" relativeHeight="4">
+                  <wp:simplePos x="0" y="0"/>
+                  <wp:positionH relativeFrom="column">
+                    <wp:posOffset>0</wp:posOffset>
+                  </wp:positionH>
+                  <wp:positionV relativeFrom="paragraph">
+                    <wp:posOffset>66040</wp:posOffset>
+                  </wp:positionV>
+                  <wp:extent cx="2496820" cy="1839595"/>
+                  <wp:effectExtent l="0" t="0" r="0" b="0"/>
+                  <wp:wrapNone/>
+                  <wp:docPr id="1" name="Image3" descr=""/>
+                  <wp:cNvGraphicFramePr>
+                    <a:graphicFrameLocks xmlns:a="http://schemas.openxmlformats.org/drawingml/2006/main" noChangeAspect="1"/>
+                  </wp:cNvGraphicFramePr>
+                  <a:graphic xmlns:a="http://schemas.openxmlformats.org/drawingml/2006/main">
+                    <a:graphicData uri="http://schemas.openxmlformats.org/drawingml/2006/picture">
+                      <pic:pic xmlns:pic="http://schemas.openxmlformats.org/drawingml/2006/picture">
+                        <pic:nvPicPr>
+                          <pic:cNvPr id="1" name="Image3" descr=""/>
+                          <pic:cNvPicPr>
+                            <a:picLocks noChangeAspect="1" noChangeArrowheads="1"/>
+                          </pic:cNvPicPr>
+                        </pic:nvPicPr>
+                        <pic:blipFill>
+                          <a:blip r:embed="rId2"/>
+                          <a:stretch>
+                            <a:fillRect/>
+                          </a:stretch>
+                        </pic:blipFill>
+                        <pic:spPr bwMode="auto">
+                          <a:xfrm>
+                            <a:off x="0" y="0"/>
+                            <a:ext cx="2496820" cy="1839595"/>
+                          </a:xfrm>
+                          <a:prstGeom prst="rect">
+                            <a:avLst/>
+                          </a:prstGeom>
+                        </pic:spPr>
+                      </pic:pic>
+                    </a:graphicData>
+                  </a:graphic>
+                </wp:anchor>
+              </w:drawing>
+            </w:r>
+            <w:r>
+              <w:rPr>
+                <w:rFonts w:eastAsia="新細明體" w:cs="Times New Roman" w:ascii="Times New Roman" w:hAnsi="Times New Roman"/>
+                <w:color w:val="BFBFBF" w:themeColor="background1" w:themeShade="bf"/>
+                <w:kern w:val="2"/>
+                <w:sz w:val="24"/>
+                <w:szCs w:val="22"/>
+                <w:lang w:val="en-US" w:eastAsia="zh-TW" w:bidi="ar-SA"/>
+              </w:rPr>
+              <w:t>(your functional sim result)</w:t>
             </w:r>
           </w:p>
         </w:tc>
         <w:tc>
           <w:tcPr>
-            <w:tcW w:w="4148" w:type="dxa"/>
+            <w:tcW w:w="4147" w:type="dxa"/>
             <w:gridSpan w:val="2"/>
+            <w:tcBorders/>
           </w:tcPr>
           <w:p>
             <w:pPr>
+              <w:pStyle w:val="Normal"/>
+              <w:widowControl w:val="false"/>
+              <w:spacing w:before="0" w:after="0"/>
               <w:jc w:val="center"/>
               <w:rPr>
                 <w:rFonts w:ascii="Times New Roman" w:hAnsi="Times New Roman" w:cs="Times New Roman"/>
@@ -350,82 +482,110 @@
             </w:pPr>
             <w:r>
               <w:rPr>
-                <w:rFonts w:ascii="Times New Roman" w:hAnsi="Times New Roman" w:cs="Times New Roman" w:hint="eastAsia"/>
-                <w:color w:val="BFBFBF" w:themeColor="background1" w:themeShade="BF"/>
-              </w:rPr>
-              <w:t>(</w:t>
-            </w:r>
-            <w:r>
-              <w:rPr>
-                <w:rFonts w:ascii="Times New Roman" w:hAnsi="Times New Roman" w:cs="Times New Roman"/>
-                <w:color w:val="BFBFBF" w:themeColor="background1" w:themeShade="BF"/>
-              </w:rPr>
-              <w:t xml:space="preserve">your </w:t>
-            </w:r>
-            <w:r>
-              <w:rPr>
-                <w:rFonts w:ascii="Times New Roman" w:hAnsi="Times New Roman" w:cs="Times New Roman"/>
-                <w:color w:val="BFBFBF" w:themeColor="background1" w:themeShade="BF"/>
-              </w:rPr>
-              <w:t xml:space="preserve">gate-level </w:t>
-            </w:r>
-            <w:r>
-              <w:rPr>
-                <w:rFonts w:ascii="Times New Roman" w:hAnsi="Times New Roman" w:cs="Times New Roman"/>
-                <w:color w:val="BFBFBF" w:themeColor="background1" w:themeShade="BF"/>
-              </w:rPr>
-              <w:t>sim result)</w:t>
+                <w:rFonts w:eastAsia="新細明體"/>
+                <w:kern w:val="2"/>
+                <w:sz w:val="24"/>
+                <w:szCs w:val="22"/>
+                <w:lang w:val="en-US" w:eastAsia="zh-TW" w:bidi="ar-SA"/>
+              </w:rPr>
+              <w:drawing>
+                <wp:anchor behindDoc="0" distT="0" distB="0" distL="0" distR="0" simplePos="0" locked="0" layoutInCell="0" allowOverlap="1" relativeHeight="2">
+                  <wp:simplePos x="0" y="0"/>
+                  <wp:positionH relativeFrom="column">
+                    <wp:posOffset>0</wp:posOffset>
+                  </wp:positionH>
+                  <wp:positionV relativeFrom="paragraph">
+                    <wp:posOffset>19050</wp:posOffset>
+                  </wp:positionV>
+                  <wp:extent cx="2496820" cy="1856105"/>
+                  <wp:effectExtent l="0" t="0" r="0" b="0"/>
+                  <wp:wrapNone/>
+                  <wp:docPr id="2" name="Image1" descr=""/>
+                  <wp:cNvGraphicFramePr>
+                    <a:graphicFrameLocks xmlns:a="http://schemas.openxmlformats.org/drawingml/2006/main" noChangeAspect="1"/>
+                  </wp:cNvGraphicFramePr>
+                  <a:graphic xmlns:a="http://schemas.openxmlformats.org/drawingml/2006/main">
+                    <a:graphicData uri="http://schemas.openxmlformats.org/drawingml/2006/picture">
+                      <pic:pic xmlns:pic="http://schemas.openxmlformats.org/drawingml/2006/picture">
+                        <pic:nvPicPr>
+                          <pic:cNvPr id="2" name="Image1" descr=""/>
+                          <pic:cNvPicPr>
+                            <a:picLocks noChangeAspect="1" noChangeArrowheads="1"/>
+                          </pic:cNvPicPr>
+                        </pic:nvPicPr>
+                        <pic:blipFill>
+                          <a:blip r:embed="rId3"/>
+                          <a:stretch>
+                            <a:fillRect/>
+                          </a:stretch>
+                        </pic:blipFill>
+                        <pic:spPr bwMode="auto">
+                          <a:xfrm>
+                            <a:off x="0" y="0"/>
+                            <a:ext cx="2496820" cy="1856105"/>
+                          </a:xfrm>
+                          <a:prstGeom prst="rect">
+                            <a:avLst/>
+                          </a:prstGeom>
+                        </pic:spPr>
+                      </pic:pic>
+                    </a:graphicData>
+                  </a:graphic>
+                </wp:anchor>
+              </w:drawing>
             </w:r>
           </w:p>
         </w:tc>
       </w:tr>
       <w:tr>
+        <w:trPr/>
         <w:tc>
           <w:tcPr>
-            <w:tcW w:w="8296" w:type="dxa"/>
+            <w:tcW w:w="8295" w:type="dxa"/>
             <w:gridSpan w:val="6"/>
+            <w:tcBorders/>
           </w:tcPr>
           <w:p>
             <w:pPr>
+              <w:pStyle w:val="Normal"/>
+              <w:widowControl w:val="false"/>
+              <w:spacing w:before="0" w:after="0"/>
               <w:jc w:val="center"/>
               <w:rPr>
                 <w:rFonts w:ascii="Times New Roman" w:hAnsi="Times New Roman" w:cs="Times New Roman"/>
+                <w:b/>
                 <w:b/>
                 <w:sz w:val="32"/>
               </w:rPr>
             </w:pPr>
             <w:r>
               <w:rPr>
-                <w:rFonts w:ascii="Times New Roman" w:hAnsi="Times New Roman" w:cs="Times New Roman"/>
+                <w:rFonts w:eastAsia="新細明體" w:cs="Times New Roman" w:ascii="Times New Roman" w:hAnsi="Times New Roman"/>
                 <w:b/>
-              </w:rPr>
-              <w:t>Synthesis</w:t>
-            </w:r>
-            <w:r>
-              <w:rPr>
-                <w:rFonts w:ascii="Times New Roman" w:hAnsi="Times New Roman" w:cs="Times New Roman" w:hint="eastAsia"/>
-                <w:b/>
-              </w:rPr>
-              <w:t xml:space="preserve"> </w:t>
-            </w:r>
-            <w:r>
-              <w:rPr>
-                <w:rFonts w:ascii="Times New Roman" w:hAnsi="Times New Roman" w:cs="Times New Roman"/>
-                <w:b/>
-              </w:rPr>
-              <w:t>Result</w:t>
+                <w:kern w:val="2"/>
+                <w:sz w:val="24"/>
+                <w:szCs w:val="22"/>
+                <w:lang w:val="en-US" w:eastAsia="zh-TW" w:bidi="ar-SA"/>
+              </w:rPr>
+              <w:t>Synthesis Result</w:t>
             </w:r>
           </w:p>
         </w:tc>
       </w:tr>
       <w:tr>
+        <w:trPr/>
         <w:tc>
           <w:tcPr>
-            <w:tcW w:w="3681" w:type="dxa"/>
+            <w:tcW w:w="3680" w:type="dxa"/>
             <w:gridSpan w:val="3"/>
+            <w:tcBorders/>
           </w:tcPr>
           <w:p>
             <w:pPr>
+              <w:pStyle w:val="Normal"/>
+              <w:widowControl w:val="false"/>
+              <w:spacing w:before="0" w:after="0"/>
+              <w:jc w:val="left"/>
               <w:rPr>
                 <w:rFonts w:ascii="Times New Roman" w:hAnsi="Times New Roman" w:cs="Times New Roman"/>
                 <w:color w:val="000000" w:themeColor="text1"/>
@@ -433,8 +593,12 @@
             </w:pPr>
             <w:r>
               <w:rPr>
-                <w:rFonts w:ascii="Times New Roman" w:hAnsi="Times New Roman" w:cs="Times New Roman"/>
+                <w:rFonts w:eastAsia="新細明體" w:cs="Times New Roman" w:ascii="Times New Roman" w:hAnsi="Times New Roman"/>
                 <w:color w:val="000000" w:themeColor="text1"/>
+                <w:kern w:val="2"/>
+                <w:sz w:val="24"/>
+                <w:szCs w:val="22"/>
+                <w:lang w:val="en-US" w:eastAsia="zh-TW" w:bidi="ar-SA"/>
               </w:rPr>
               <w:t>Total logic elements</w:t>
             </w:r>
@@ -444,25 +608,46 @@
           <w:tcPr>
             <w:tcW w:w="4615" w:type="dxa"/>
             <w:gridSpan w:val="3"/>
-            <w:shd w:val="clear" w:color="auto" w:fill="D9D9D9" w:themeFill="background1" w:themeFillShade="D9"/>
+            <w:tcBorders/>
+            <w:shd w:color="auto" w:fill="D9D9D9" w:themeFill="background1" w:themeFillShade="d9" w:val="clear"/>
           </w:tcPr>
           <w:p>
             <w:pPr>
-              <w:rPr>
-                <w:rFonts w:ascii="Times New Roman" w:hAnsi="Times New Roman" w:cs="Times New Roman"/>
-              </w:rPr>
-            </w:pPr>
+              <w:pStyle w:val="Normal"/>
+              <w:widowControl w:val="false"/>
+              <w:spacing w:before="0" w:after="0"/>
+              <w:jc w:val="left"/>
+              <w:rPr>
+                <w:rFonts w:ascii="Times New Roman" w:hAnsi="Times New Roman" w:cs="Times New Roman"/>
+              </w:rPr>
+            </w:pPr>
+            <w:r>
+              <w:rPr>
+                <w:rFonts w:eastAsia="新細明體" w:cs="Times New Roman" w:ascii="Times New Roman" w:hAnsi="Times New Roman"/>
+                <w:kern w:val="2"/>
+                <w:sz w:val="24"/>
+                <w:szCs w:val="22"/>
+                <w:lang w:val="en-US" w:eastAsia="zh-TW" w:bidi="ar-SA"/>
+              </w:rPr>
+              <w:t>124</w:t>
+            </w:r>
           </w:p>
         </w:tc>
       </w:tr>
       <w:tr>
+        <w:trPr/>
         <w:tc>
           <w:tcPr>
-            <w:tcW w:w="3681" w:type="dxa"/>
+            <w:tcW w:w="3680" w:type="dxa"/>
             <w:gridSpan w:val="3"/>
+            <w:tcBorders/>
           </w:tcPr>
           <w:p>
             <w:pPr>
+              <w:pStyle w:val="Normal"/>
+              <w:widowControl w:val="false"/>
+              <w:spacing w:before="0" w:after="0"/>
+              <w:jc w:val="left"/>
               <w:rPr>
                 <w:rFonts w:ascii="Times New Roman" w:hAnsi="Times New Roman" w:cs="Times New Roman"/>
                 <w:color w:val="000000" w:themeColor="text1"/>
@@ -470,24 +655,14 @@
             </w:pPr>
             <w:r>
               <w:rPr>
-                <w:rFonts w:ascii="Times New Roman" w:hAnsi="Times New Roman" w:cs="Times New Roman"/>
+                <w:rFonts w:eastAsia="新細明體" w:cs="Times New Roman" w:ascii="Times New Roman" w:hAnsi="Times New Roman"/>
                 <w:color w:val="000000" w:themeColor="text1"/>
-              </w:rPr>
-              <w:t>T</w:t>
-            </w:r>
-            <w:r>
-              <w:rPr>
-                <w:rFonts w:ascii="Times New Roman" w:hAnsi="Times New Roman" w:cs="Times New Roman"/>
-                <w:color w:val="000000" w:themeColor="text1"/>
-              </w:rPr>
-              <w:t>otal memory bit</w:t>
-            </w:r>
-            <w:r>
-              <w:rPr>
-                <w:rFonts w:ascii="Times New Roman" w:hAnsi="Times New Roman" w:cs="Times New Roman"/>
-                <w:color w:val="000000" w:themeColor="text1"/>
-              </w:rPr>
-              <w:t>s</w:t>
+                <w:kern w:val="2"/>
+                <w:sz w:val="24"/>
+                <w:szCs w:val="22"/>
+                <w:lang w:val="en-US" w:eastAsia="zh-TW" w:bidi="ar-SA"/>
+              </w:rPr>
+              <w:t>Total memory bits</w:t>
             </w:r>
           </w:p>
         </w:tc>
@@ -495,25 +670,46 @@
           <w:tcPr>
             <w:tcW w:w="4615" w:type="dxa"/>
             <w:gridSpan w:val="3"/>
-            <w:shd w:val="clear" w:color="auto" w:fill="D9D9D9" w:themeFill="background1" w:themeFillShade="D9"/>
+            <w:tcBorders/>
+            <w:shd w:color="auto" w:fill="D9D9D9" w:themeFill="background1" w:themeFillShade="d9" w:val="clear"/>
           </w:tcPr>
           <w:p>
             <w:pPr>
-              <w:rPr>
-                <w:rFonts w:ascii="Times New Roman" w:hAnsi="Times New Roman" w:cs="Times New Roman"/>
-              </w:rPr>
-            </w:pPr>
+              <w:pStyle w:val="Normal"/>
+              <w:widowControl w:val="false"/>
+              <w:spacing w:before="0" w:after="0"/>
+              <w:jc w:val="left"/>
+              <w:rPr>
+                <w:rFonts w:ascii="Times New Roman" w:hAnsi="Times New Roman" w:cs="Times New Roman"/>
+              </w:rPr>
+            </w:pPr>
+            <w:r>
+              <w:rPr>
+                <w:rFonts w:eastAsia="新細明體" w:cs="Times New Roman" w:ascii="Times New Roman" w:hAnsi="Times New Roman"/>
+                <w:kern w:val="2"/>
+                <w:sz w:val="24"/>
+                <w:szCs w:val="22"/>
+                <w:lang w:val="en-US" w:eastAsia="zh-TW" w:bidi="ar-SA"/>
+              </w:rPr>
+              <w:t>0</w:t>
+            </w:r>
           </w:p>
         </w:tc>
       </w:tr>
       <w:tr>
+        <w:trPr/>
         <w:tc>
           <w:tcPr>
-            <w:tcW w:w="3681" w:type="dxa"/>
+            <w:tcW w:w="3680" w:type="dxa"/>
             <w:gridSpan w:val="3"/>
+            <w:tcBorders/>
           </w:tcPr>
           <w:p>
             <w:pPr>
+              <w:pStyle w:val="Normal"/>
+              <w:widowControl w:val="false"/>
+              <w:spacing w:before="0" w:after="0"/>
+              <w:jc w:val="left"/>
               <w:rPr>
                 <w:rFonts w:ascii="Times New Roman" w:hAnsi="Times New Roman" w:cs="Times New Roman"/>
                 <w:color w:val="000000" w:themeColor="text1"/>
@@ -521,24 +717,14 @@
             </w:pPr>
             <w:r>
               <w:rPr>
-                <w:rFonts w:ascii="Times New Roman" w:hAnsi="Times New Roman" w:cs="Times New Roman"/>
+                <w:rFonts w:eastAsia="新細明體" w:cs="Times New Roman" w:ascii="Times New Roman" w:hAnsi="Times New Roman"/>
                 <w:color w:val="000000" w:themeColor="text1"/>
-              </w:rPr>
-              <w:t>E</w:t>
-            </w:r>
-            <w:r>
-              <w:rPr>
-                <w:rFonts w:ascii="Times New Roman" w:hAnsi="Times New Roman" w:cs="Times New Roman"/>
-                <w:color w:val="000000" w:themeColor="text1"/>
-              </w:rPr>
-              <w:t>mbedded multiplier 9-bit element</w:t>
-            </w:r>
-            <w:r>
-              <w:rPr>
-                <w:rFonts w:ascii="Times New Roman" w:hAnsi="Times New Roman" w:cs="Times New Roman"/>
-                <w:color w:val="000000" w:themeColor="text1"/>
-              </w:rPr>
-              <w:t>s</w:t>
+                <w:kern w:val="2"/>
+                <w:sz w:val="24"/>
+                <w:szCs w:val="22"/>
+                <w:lang w:val="en-US" w:eastAsia="zh-TW" w:bidi="ar-SA"/>
+              </w:rPr>
+              <w:t>Embedded multiplier 9-bit elements</w:t>
             </w:r>
           </w:p>
         </w:tc>
@@ -546,25 +732,46 @@
           <w:tcPr>
             <w:tcW w:w="4615" w:type="dxa"/>
             <w:gridSpan w:val="3"/>
-            <w:shd w:val="clear" w:color="auto" w:fill="D9D9D9" w:themeFill="background1" w:themeFillShade="D9"/>
+            <w:tcBorders/>
+            <w:shd w:color="auto" w:fill="D9D9D9" w:themeFill="background1" w:themeFillShade="d9" w:val="clear"/>
           </w:tcPr>
           <w:p>
             <w:pPr>
-              <w:rPr>
-                <w:rFonts w:ascii="Times New Roman" w:hAnsi="Times New Roman" w:cs="Times New Roman"/>
-              </w:rPr>
-            </w:pPr>
+              <w:pStyle w:val="Normal"/>
+              <w:widowControl w:val="false"/>
+              <w:spacing w:before="0" w:after="0"/>
+              <w:jc w:val="left"/>
+              <w:rPr>
+                <w:rFonts w:ascii="Times New Roman" w:hAnsi="Times New Roman" w:cs="Times New Roman"/>
+              </w:rPr>
+            </w:pPr>
+            <w:r>
+              <w:rPr>
+                <w:rFonts w:eastAsia="新細明體" w:cs="Times New Roman" w:ascii="Times New Roman" w:hAnsi="Times New Roman"/>
+                <w:kern w:val="2"/>
+                <w:sz w:val="24"/>
+                <w:szCs w:val="22"/>
+                <w:lang w:val="en-US" w:eastAsia="zh-TW" w:bidi="ar-SA"/>
+              </w:rPr>
+              <w:t>1</w:t>
+            </w:r>
           </w:p>
         </w:tc>
       </w:tr>
       <w:tr>
+        <w:trPr/>
         <w:tc>
           <w:tcPr>
-            <w:tcW w:w="3681" w:type="dxa"/>
+            <w:tcW w:w="3680" w:type="dxa"/>
             <w:gridSpan w:val="3"/>
+            <w:tcBorders/>
           </w:tcPr>
           <w:p>
             <w:pPr>
+              <w:pStyle w:val="Normal"/>
+              <w:widowControl w:val="false"/>
+              <w:spacing w:before="0" w:after="0"/>
+              <w:jc w:val="left"/>
               <w:rPr>
                 <w:rFonts w:ascii="Times New Roman" w:hAnsi="Times New Roman" w:cs="Times New Roman"/>
                 <w:color w:val="000000" w:themeColor="text1"/>
@@ -572,17 +779,14 @@
             </w:pPr>
             <w:r>
               <w:rPr>
-                <w:rFonts w:ascii="Times New Roman" w:hAnsi="Times New Roman" w:cs="Times New Roman"/>
+                <w:rFonts w:eastAsia="新細明體" w:cs="Times New Roman" w:ascii="Times New Roman" w:hAnsi="Times New Roman"/>
                 <w:color w:val="000000" w:themeColor="text1"/>
-              </w:rPr>
-              <w:t>Total cycle</w:t>
-            </w:r>
-            <w:r>
-              <w:rPr>
-                <w:rFonts w:ascii="Times New Roman" w:hAnsi="Times New Roman" w:cs="Times New Roman"/>
-                <w:color w:val="000000" w:themeColor="text1"/>
-              </w:rPr>
-              <w:t xml:space="preserve"> used</w:t>
+                <w:kern w:val="2"/>
+                <w:sz w:val="24"/>
+                <w:szCs w:val="22"/>
+                <w:lang w:val="en-US" w:eastAsia="zh-TW" w:bidi="ar-SA"/>
+              </w:rPr>
+              <w:t>Total cycle used</w:t>
             </w:r>
           </w:p>
         </w:tc>
@@ -590,25 +794,46 @@
           <w:tcPr>
             <w:tcW w:w="4615" w:type="dxa"/>
             <w:gridSpan w:val="3"/>
-            <w:shd w:val="clear" w:color="auto" w:fill="D9D9D9" w:themeFill="background1" w:themeFillShade="D9"/>
+            <w:tcBorders/>
+            <w:shd w:color="auto" w:fill="D9D9D9" w:themeFill="background1" w:themeFillShade="d9" w:val="clear"/>
           </w:tcPr>
           <w:p>
             <w:pPr>
-              <w:rPr>
-                <w:rFonts w:ascii="Times New Roman" w:hAnsi="Times New Roman" w:cs="Times New Roman"/>
-              </w:rPr>
-            </w:pPr>
+              <w:pStyle w:val="Normal"/>
+              <w:widowControl w:val="false"/>
+              <w:spacing w:before="0" w:after="0"/>
+              <w:jc w:val="left"/>
+              <w:rPr>
+                <w:rFonts w:ascii="Times New Roman" w:hAnsi="Times New Roman" w:cs="Times New Roman"/>
+              </w:rPr>
+            </w:pPr>
+            <w:r>
+              <w:rPr>
+                <w:rFonts w:eastAsia="新細明體" w:cs="Times New Roman" w:ascii="Times New Roman" w:hAnsi="Times New Roman"/>
+                <w:kern w:val="2"/>
+                <w:sz w:val="24"/>
+                <w:szCs w:val="22"/>
+                <w:lang w:val="en-US" w:eastAsia="zh-TW" w:bidi="ar-SA"/>
+              </w:rPr>
+              <w:t>938</w:t>
+            </w:r>
           </w:p>
         </w:tc>
       </w:tr>
       <w:tr>
+        <w:trPr/>
         <w:tc>
           <w:tcPr>
-            <w:tcW w:w="3681" w:type="dxa"/>
+            <w:tcW w:w="3680" w:type="dxa"/>
             <w:gridSpan w:val="3"/>
+            <w:tcBorders/>
           </w:tcPr>
           <w:p>
             <w:pPr>
+              <w:pStyle w:val="Normal"/>
+              <w:widowControl w:val="false"/>
+              <w:spacing w:before="0" w:after="0"/>
+              <w:jc w:val="left"/>
               <w:rPr>
                 <w:rFonts w:ascii="Times New Roman" w:hAnsi="Times New Roman" w:cs="Times New Roman"/>
                 <w:color w:val="000000" w:themeColor="text1"/>
@@ -616,17 +841,14 @@
             </w:pPr>
             <w:r>
               <w:rPr>
-                <w:rFonts w:ascii="Times New Roman" w:hAnsi="Times New Roman" w:cs="Times New Roman" w:hint="eastAsia"/>
+                <w:rFonts w:eastAsia="新細明體" w:cs="Times New Roman" w:ascii="Times New Roman" w:hAnsi="Times New Roman"/>
                 <w:color w:val="000000" w:themeColor="text1"/>
-              </w:rPr>
-              <w:t>C</w:t>
-            </w:r>
-            <w:r>
-              <w:rPr>
-                <w:rFonts w:ascii="Times New Roman" w:hAnsi="Times New Roman" w:cs="Times New Roman"/>
-                <w:color w:val="000000" w:themeColor="text1"/>
-              </w:rPr>
-              <w:t>lock width</w:t>
+                <w:kern w:val="2"/>
+                <w:sz w:val="24"/>
+                <w:szCs w:val="22"/>
+                <w:lang w:val="en-US" w:eastAsia="zh-TW" w:bidi="ar-SA"/>
+              </w:rPr>
+              <w:t>Clock width</w:t>
             </w:r>
           </w:p>
         </w:tc>
@@ -634,63 +856,128 @@
           <w:tcPr>
             <w:tcW w:w="4615" w:type="dxa"/>
             <w:gridSpan w:val="3"/>
-            <w:shd w:val="clear" w:color="auto" w:fill="D9D9D9" w:themeFill="background1" w:themeFillShade="D9"/>
+            <w:tcBorders/>
+            <w:shd w:color="auto" w:fill="D9D9D9" w:themeFill="background1" w:themeFillShade="d9" w:val="clear"/>
           </w:tcPr>
           <w:p>
             <w:pPr>
-              <w:rPr>
-                <w:rFonts w:ascii="Times New Roman" w:hAnsi="Times New Roman" w:cs="Times New Roman"/>
-              </w:rPr>
-            </w:pPr>
+              <w:pStyle w:val="Normal"/>
+              <w:widowControl w:val="false"/>
+              <w:spacing w:before="0" w:after="0"/>
+              <w:jc w:val="left"/>
+              <w:rPr>
+                <w:rFonts w:ascii="Times New Roman" w:hAnsi="Times New Roman" w:cs="Times New Roman"/>
+              </w:rPr>
+            </w:pPr>
+            <w:r>
+              <w:rPr>
+                <w:rFonts w:eastAsia="新細明體" w:cs="Times New Roman" w:ascii="Times New Roman" w:hAnsi="Times New Roman"/>
+                <w:kern w:val="2"/>
+                <w:sz w:val="24"/>
+                <w:szCs w:val="22"/>
+                <w:lang w:val="en-US" w:eastAsia="zh-TW" w:bidi="ar-SA"/>
+              </w:rPr>
+              <w:t>5</w:t>
+            </w:r>
           </w:p>
         </w:tc>
       </w:tr>
       <w:tr>
         <w:trPr>
-          <w:trHeight w:val="3204"/>
+          <w:trHeight w:val="3204" w:hRule="atLeast"/>
         </w:trPr>
         <w:tc>
           <w:tcPr>
-            <w:tcW w:w="8296" w:type="dxa"/>
+            <w:tcW w:w="8295" w:type="dxa"/>
             <w:gridSpan w:val="6"/>
+            <w:tcBorders/>
           </w:tcPr>
           <w:p>
             <w:pPr>
-              <w:rPr>
-                <w:rFonts w:ascii="Times New Roman" w:hAnsi="Times New Roman" w:cs="Times New Roman"/>
-              </w:rPr>
-            </w:pPr>
-            <w:r>
-              <w:rPr>
-                <w:rFonts w:ascii="Times New Roman" w:hAnsi="Times New Roman" w:cs="Times New Roman" w:hint="eastAsia"/>
-                <w:color w:val="BFBFBF" w:themeColor="background1" w:themeShade="BF"/>
-              </w:rPr>
-              <w:t>(</w:t>
-            </w:r>
-            <w:r>
-              <w:rPr>
-                <w:rFonts w:ascii="Times New Roman" w:hAnsi="Times New Roman" w:cs="Times New Roman"/>
-                <w:color w:val="BFBFBF" w:themeColor="background1" w:themeShade="BF"/>
-              </w:rPr>
-              <w:t>your flow summary)</w:t>
+              <w:pStyle w:val="Normal"/>
+              <w:widowControl w:val="false"/>
+              <w:spacing w:before="0" w:after="0"/>
+              <w:jc w:val="left"/>
+              <w:rPr>
+                <w:rFonts w:ascii="Times New Roman" w:hAnsi="Times New Roman" w:cs="Times New Roman"/>
+              </w:rPr>
+            </w:pPr>
+            <w:r>
+              <w:rPr>
+                <w:rFonts w:eastAsia="新細明體"/>
+                <w:kern w:val="2"/>
+                <w:sz w:val="24"/>
+                <w:szCs w:val="22"/>
+                <w:lang w:val="en-US" w:eastAsia="zh-TW" w:bidi="ar-SA"/>
+              </w:rPr>
+              <w:drawing>
+                <wp:anchor behindDoc="0" distT="0" distB="0" distL="0" distR="0" simplePos="0" locked="0" layoutInCell="0" allowOverlap="1" relativeHeight="3">
+                  <wp:simplePos x="0" y="0"/>
+                  <wp:positionH relativeFrom="column">
+                    <wp:posOffset>0</wp:posOffset>
+                  </wp:positionH>
+                  <wp:positionV relativeFrom="paragraph">
+                    <wp:posOffset>18415</wp:posOffset>
+                  </wp:positionV>
+                  <wp:extent cx="4660900" cy="1956435"/>
+                  <wp:effectExtent l="0" t="0" r="0" b="0"/>
+                  <wp:wrapNone/>
+                  <wp:docPr id="3" name="Image2" descr=""/>
+                  <wp:cNvGraphicFramePr>
+                    <a:graphicFrameLocks xmlns:a="http://schemas.openxmlformats.org/drawingml/2006/main" noChangeAspect="1"/>
+                  </wp:cNvGraphicFramePr>
+                  <a:graphic xmlns:a="http://schemas.openxmlformats.org/drawingml/2006/main">
+                    <a:graphicData uri="http://schemas.openxmlformats.org/drawingml/2006/picture">
+                      <pic:pic xmlns:pic="http://schemas.openxmlformats.org/drawingml/2006/picture">
+                        <pic:nvPicPr>
+                          <pic:cNvPr id="3" name="Image2" descr=""/>
+                          <pic:cNvPicPr>
+                            <a:picLocks noChangeAspect="1" noChangeArrowheads="1"/>
+                          </pic:cNvPicPr>
+                        </pic:nvPicPr>
+                        <pic:blipFill>
+                          <a:blip r:embed="rId4"/>
+                          <a:stretch>
+                            <a:fillRect/>
+                          </a:stretch>
+                        </pic:blipFill>
+                        <pic:spPr bwMode="auto">
+                          <a:xfrm>
+                            <a:off x="0" y="0"/>
+                            <a:ext cx="4660900" cy="1956435"/>
+                          </a:xfrm>
+                          <a:prstGeom prst="rect">
+                            <a:avLst/>
+                          </a:prstGeom>
+                        </pic:spPr>
+                      </pic:pic>
+                    </a:graphicData>
+                  </a:graphic>
+                </wp:anchor>
+              </w:drawing>
             </w:r>
           </w:p>
         </w:tc>
       </w:tr>
       <w:tr>
         <w:trPr>
-          <w:trHeight w:val="131"/>
+          <w:trHeight w:val="514" w:hRule="atLeast"/>
         </w:trPr>
         <w:tc>
           <w:tcPr>
-            <w:tcW w:w="8296" w:type="dxa"/>
+            <w:tcW w:w="8295" w:type="dxa"/>
             <w:gridSpan w:val="6"/>
+            <w:tcBorders/>
           </w:tcPr>
           <w:p>
             <w:pPr>
+              <w:pStyle w:val="Normal"/>
+              <w:widowControl w:val="false"/>
               <w:tabs>
-                <w:tab w:val="left" w:pos="2130"/>
+                <w:tab w:val="clear" w:pos="480"/>
+                <w:tab w:val="left" w:pos="2130" w:leader="none"/>
               </w:tabs>
+              <w:spacing w:before="0" w:after="0"/>
               <w:jc w:val="center"/>
               <w:rPr>
                 <w:rFonts w:ascii="Times New Roman" w:hAnsi="Times New Roman" w:cs="Times New Roman"/>
@@ -698,8 +985,12 @@
             </w:pPr>
             <w:r>
               <w:rPr>
-                <w:rFonts w:ascii="Times New Roman" w:hAnsi="Times New Roman" w:cs="Times New Roman"/>
+                <w:rFonts w:eastAsia="新細明體" w:cs="Times New Roman" w:ascii="Times New Roman" w:hAnsi="Times New Roman"/>
                 <w:b/>
+                <w:kern w:val="2"/>
+                <w:sz w:val="24"/>
+                <w:szCs w:val="22"/>
+                <w:lang w:val="en-US" w:eastAsia="zh-TW" w:bidi="ar-SA"/>
               </w:rPr>
               <w:t>Description of your design</w:t>
             </w:r>
@@ -708,127 +999,494 @@
       </w:tr>
       <w:tr>
         <w:trPr>
-          <w:trHeight w:val="2730"/>
+          <w:trHeight w:val="2430" w:hRule="atLeast"/>
         </w:trPr>
         <w:tc>
           <w:tcPr>
-            <w:tcW w:w="8296" w:type="dxa"/>
+            <w:tcW w:w="8295" w:type="dxa"/>
             <w:gridSpan w:val="6"/>
+            <w:tcBorders/>
           </w:tcPr>
           <w:p>
             <w:pPr>
-              <w:rPr>
-                <w:rFonts w:ascii="Times New Roman" w:hAnsi="Times New Roman" w:cs="Times New Roman"/>
-                <w:color w:val="BFBFBF" w:themeColor="background1" w:themeShade="BF"/>
-              </w:rPr>
-            </w:pPr>
+              <w:pStyle w:val="Normal"/>
+              <w:widowControl w:val="false"/>
+              <w:spacing w:before="0" w:after="0"/>
+              <w:jc w:val="left"/>
+              <w:rPr>
+                <w:rFonts w:ascii="Times New Roman" w:hAnsi="Times New Roman" w:eastAsia="新細明體" w:cs="Times New Roman"/>
+                <w:color w:val="000000" w:themeShade="bf"/>
+                <w:kern w:val="2"/>
+                <w:sz w:val="24"/>
+                <w:szCs w:val="22"/>
+                <w:lang w:val="en-US" w:eastAsia="zh-TW" w:bidi="ar-SA"/>
+              </w:rPr>
+            </w:pPr>
+            <w:r>
+              <w:rPr>
+                <w:rFonts w:eastAsia="新細明體" w:cs="Times New Roman" w:ascii="Times New Roman" w:hAnsi="Times New Roman"/>
+                <w:color w:val="000000" w:themeShade="bf"/>
+                <w:kern w:val="2"/>
+                <w:sz w:val="24"/>
+                <w:szCs w:val="22"/>
+                <w:lang w:val="en-US" w:eastAsia="zh-TW" w:bidi="ar-SA"/>
+              </w:rPr>
+              <w:t>1.</w:t>
+            </w:r>
+            <w:r>
+              <w:rPr>
+                <w:rFonts w:ascii="Times New Roman" w:hAnsi="Times New Roman" w:cs="Times New Roman"/>
+                <w:color w:val="000000" w:themeShade="bf"/>
+                <w:kern w:val="2"/>
+                <w:sz w:val="24"/>
+                <w:szCs w:val="22"/>
+                <w:lang w:val="en-US" w:eastAsia="zh-TW" w:bidi="ar-SA"/>
+              </w:rPr>
+              <w:t>先用一個</w:t>
+            </w:r>
+            <w:r>
+              <w:rPr>
+                <w:rFonts w:eastAsia="新細明體" w:cs="Times New Roman" w:ascii="Times New Roman" w:hAnsi="Times New Roman"/>
+                <w:color w:val="000000" w:themeShade="bf"/>
+                <w:kern w:val="2"/>
+                <w:sz w:val="24"/>
+                <w:szCs w:val="22"/>
+                <w:lang w:val="en-US" w:eastAsia="zh-TW" w:bidi="ar-SA"/>
+              </w:rPr>
+              <w:t>reg</w:t>
+            </w:r>
+            <w:r>
+              <w:rPr>
+                <w:rFonts w:ascii="Times New Roman" w:hAnsi="Times New Roman" w:cs="Times New Roman"/>
+                <w:color w:val="000000" w:themeShade="bf"/>
+                <w:kern w:val="2"/>
+                <w:sz w:val="24"/>
+                <w:szCs w:val="22"/>
+                <w:lang w:val="en-US" w:eastAsia="zh-TW" w:bidi="ar-SA"/>
+              </w:rPr>
+              <w:t>把東西接起來</w:t>
+            </w:r>
+          </w:p>
+          <w:p>
+            <w:pPr>
+              <w:pStyle w:val="Normal"/>
+              <w:widowControl w:val="false"/>
+              <w:spacing w:before="0" w:after="0"/>
+              <w:jc w:val="left"/>
+              <w:rPr>
+                <w:rFonts w:ascii="Times New Roman" w:hAnsi="Times New Roman" w:eastAsia="新細明體" w:cs="Times New Roman"/>
+                <w:color w:val="000000" w:themeShade="bf"/>
+                <w:kern w:val="2"/>
+                <w:sz w:val="24"/>
+                <w:szCs w:val="22"/>
+                <w:lang w:val="en-US" w:eastAsia="zh-TW" w:bidi="ar-SA"/>
+              </w:rPr>
+            </w:pPr>
+            <w:r>
+              <w:rPr>
+                <w:rFonts w:eastAsia="新細明體" w:cs="Times New Roman" w:ascii="Times New Roman" w:hAnsi="Times New Roman"/>
+                <w:color w:val="000000" w:themeShade="bf"/>
+                <w:kern w:val="2"/>
+                <w:sz w:val="24"/>
+                <w:szCs w:val="22"/>
+                <w:lang w:val="en-US" w:eastAsia="zh-TW" w:bidi="ar-SA"/>
+              </w:rPr>
+              <w:t>2.</w:t>
+            </w:r>
+            <w:r>
+              <w:rPr>
+                <w:rFonts w:ascii="Times New Roman" w:hAnsi="Times New Roman" w:cs="Times New Roman"/>
+                <w:color w:val="000000" w:themeShade="bf"/>
+                <w:kern w:val="2"/>
+                <w:sz w:val="24"/>
+                <w:szCs w:val="22"/>
+                <w:lang w:val="en-US" w:eastAsia="zh-TW" w:bidi="ar-SA"/>
+              </w:rPr>
+              <w:t>把</w:t>
+            </w:r>
+            <w:r>
+              <w:rPr>
+                <w:rFonts w:eastAsia="新細明體" w:cs="Times New Roman" w:ascii="Times New Roman" w:hAnsi="Times New Roman"/>
+                <w:color w:val="000000" w:themeShade="bf"/>
+                <w:kern w:val="2"/>
+                <w:sz w:val="24"/>
+                <w:szCs w:val="22"/>
+                <w:lang w:val="en-US" w:eastAsia="zh-TW" w:bidi="ar-SA"/>
+              </w:rPr>
+              <w:t>8bit ascii</w:t>
+            </w:r>
+            <w:r>
+              <w:rPr>
+                <w:rFonts w:ascii="Times New Roman" w:hAnsi="Times New Roman" w:cs="Times New Roman"/>
+                <w:color w:val="000000" w:themeShade="bf"/>
+                <w:kern w:val="2"/>
+                <w:sz w:val="24"/>
+                <w:szCs w:val="22"/>
+                <w:lang w:val="en-US" w:eastAsia="zh-TW" w:bidi="ar-SA"/>
+              </w:rPr>
+              <w:t>碼轉成自己的編碼</w:t>
+            </w:r>
+          </w:p>
+          <w:p>
+            <w:pPr>
+              <w:pStyle w:val="Normal"/>
+              <w:widowControl w:val="false"/>
+              <w:spacing w:before="0" w:after="0"/>
+              <w:jc w:val="left"/>
+              <w:rPr>
+                <w:rFonts w:ascii="Times New Roman" w:hAnsi="Times New Roman" w:eastAsia="新細明體" w:cs="Times New Roman"/>
+                <w:color w:val="000000" w:themeShade="bf"/>
+                <w:kern w:val="2"/>
+                <w:sz w:val="24"/>
+                <w:szCs w:val="22"/>
+                <w:lang w:val="en-US" w:eastAsia="zh-TW" w:bidi="ar-SA"/>
+              </w:rPr>
+            </w:pPr>
+            <w:r>
+              <w:rPr>
+                <w:rFonts w:eastAsia="新細明體" w:cs="Times New Roman" w:ascii="Times New Roman" w:hAnsi="Times New Roman"/>
+                <w:color w:val="000000" w:themeShade="bf"/>
+                <w:kern w:val="2"/>
+                <w:sz w:val="24"/>
+                <w:szCs w:val="22"/>
+                <w:lang w:val="en-US" w:eastAsia="zh-TW" w:bidi="ar-SA"/>
+              </w:rPr>
+              <w:t>3.</w:t>
+            </w:r>
+            <w:r>
+              <w:rPr>
+                <w:rFonts w:ascii="Times New Roman" w:hAnsi="Times New Roman" w:cs="Times New Roman"/>
+                <w:color w:val="000000" w:themeShade="bf"/>
+                <w:kern w:val="2"/>
+                <w:sz w:val="24"/>
+                <w:szCs w:val="22"/>
+                <w:lang w:val="en-US" w:eastAsia="zh-TW" w:bidi="ar-SA"/>
+              </w:rPr>
+              <w:t>存進一個</w:t>
+            </w:r>
+            <w:r>
+              <w:rPr>
+                <w:rFonts w:eastAsia="新細明體" w:cs="Times New Roman" w:ascii="Times New Roman" w:hAnsi="Times New Roman"/>
+                <w:color w:val="000000" w:themeShade="bf"/>
+                <w:kern w:val="2"/>
+                <w:sz w:val="24"/>
+                <w:szCs w:val="22"/>
+                <w:lang w:val="en-US" w:eastAsia="zh-TW" w:bidi="ar-SA"/>
+              </w:rPr>
+              <w:t>queue</w:t>
+            </w:r>
+            <w:r>
+              <w:rPr>
+                <w:rFonts w:ascii="Times New Roman" w:hAnsi="Times New Roman" w:cs="Times New Roman"/>
+                <w:color w:val="000000" w:themeShade="bf"/>
+                <w:kern w:val="2"/>
+                <w:sz w:val="24"/>
+                <w:szCs w:val="22"/>
+                <w:lang w:val="en-US" w:eastAsia="zh-TW" w:bidi="ar-SA"/>
+              </w:rPr>
+              <w:t>，方便之後暫停</w:t>
+            </w:r>
+            <w:r>
+              <w:rPr>
+                <w:rFonts w:eastAsia="新細明體" w:cs="Times New Roman" w:ascii="Times New Roman" w:hAnsi="Times New Roman"/>
+                <w:color w:val="000000" w:themeShade="bf"/>
+                <w:kern w:val="2"/>
+                <w:sz w:val="24"/>
+                <w:szCs w:val="22"/>
+                <w:lang w:val="en-US" w:eastAsia="zh-TW" w:bidi="ar-SA"/>
+              </w:rPr>
+              <w:br/>
+              <w:t>3.prefix</w:t>
+            </w:r>
+            <w:r>
+              <w:rPr>
+                <w:rFonts w:ascii="Times New Roman" w:hAnsi="Times New Roman" w:cs="Times New Roman"/>
+                <w:color w:val="000000" w:themeShade="bf"/>
+                <w:kern w:val="2"/>
+                <w:sz w:val="24"/>
+                <w:szCs w:val="22"/>
+                <w:lang w:val="en-US" w:eastAsia="zh-TW" w:bidi="ar-SA"/>
+              </w:rPr>
+              <w:t>轉</w:t>
+            </w:r>
+            <w:r>
+              <w:rPr>
+                <w:rFonts w:eastAsia="新細明體" w:cs="Times New Roman" w:ascii="Times New Roman" w:hAnsi="Times New Roman"/>
+                <w:color w:val="000000" w:themeShade="bf"/>
+                <w:kern w:val="2"/>
+                <w:sz w:val="24"/>
+                <w:szCs w:val="22"/>
+                <w:lang w:val="en-US" w:eastAsia="zh-TW" w:bidi="ar-SA"/>
+              </w:rPr>
+              <w:t>postfix</w:t>
+            </w:r>
+            <w:r>
+              <w:rPr>
+                <w:rFonts w:ascii="Times New Roman" w:hAnsi="Times New Roman" w:cs="Times New Roman"/>
+                <w:color w:val="000000" w:themeShade="bf"/>
+                <w:kern w:val="2"/>
+                <w:sz w:val="24"/>
+                <w:szCs w:val="22"/>
+                <w:lang w:val="en-US" w:eastAsia="zh-TW" w:bidi="ar-SA"/>
+              </w:rPr>
+              <w:t>，分別存進</w:t>
+            </w:r>
+            <w:r>
+              <w:rPr>
+                <w:rFonts w:eastAsia="新細明體" w:cs="Times New Roman" w:ascii="Times New Roman" w:hAnsi="Times New Roman"/>
+                <w:color w:val="000000" w:themeShade="bf"/>
+                <w:kern w:val="2"/>
+                <w:sz w:val="24"/>
+                <w:szCs w:val="22"/>
+                <w:lang w:val="en-US" w:eastAsia="zh-TW" w:bidi="ar-SA"/>
+              </w:rPr>
+              <w:t>num</w:t>
+            </w:r>
+            <w:r>
+              <w:rPr>
+                <w:rFonts w:ascii="Times New Roman" w:hAnsi="Times New Roman" w:cs="Times New Roman"/>
+                <w:color w:val="000000" w:themeShade="bf"/>
+                <w:kern w:val="2"/>
+                <w:sz w:val="24"/>
+                <w:szCs w:val="22"/>
+                <w:lang w:val="en-US" w:eastAsia="zh-TW" w:bidi="ar-SA"/>
+              </w:rPr>
+              <w:t>和跟</w:t>
+            </w:r>
+            <w:r>
+              <w:rPr>
+                <w:rFonts w:eastAsia="新細明體" w:cs="Times New Roman" w:ascii="Times New Roman" w:hAnsi="Times New Roman"/>
+                <w:color w:val="000000" w:themeShade="bf"/>
+                <w:kern w:val="2"/>
+                <w:sz w:val="24"/>
+                <w:szCs w:val="22"/>
+                <w:lang w:val="en-US" w:eastAsia="zh-TW" w:bidi="ar-SA"/>
+              </w:rPr>
+              <w:t>op(+-*</w:t>
+            </w:r>
+            <w:r>
+              <w:rPr>
+                <w:rFonts w:ascii="Times New Roman" w:hAnsi="Times New Roman" w:cs="Times New Roman"/>
+                <w:color w:val="000000" w:themeShade="bf"/>
+                <w:kern w:val="2"/>
+                <w:sz w:val="24"/>
+                <w:szCs w:val="22"/>
+                <w:lang w:val="en-US" w:eastAsia="zh-TW" w:bidi="ar-SA"/>
+              </w:rPr>
+              <w:t>等等</w:t>
+            </w:r>
+            <w:r>
+              <w:rPr>
+                <w:rFonts w:eastAsia="新細明體" w:cs="Times New Roman" w:ascii="Times New Roman" w:hAnsi="Times New Roman"/>
+                <w:color w:val="000000" w:themeShade="bf"/>
+                <w:kern w:val="2"/>
+                <w:sz w:val="24"/>
+                <w:szCs w:val="22"/>
+                <w:lang w:val="en-US" w:eastAsia="zh-TW" w:bidi="ar-SA"/>
+              </w:rPr>
+              <w:t>)</w:t>
+            </w:r>
+            <w:r>
+              <w:rPr>
+                <w:rFonts w:ascii="Times New Roman" w:hAnsi="Times New Roman" w:cs="Times New Roman"/>
+                <w:color w:val="000000" w:themeShade="bf"/>
+                <w:kern w:val="2"/>
+                <w:sz w:val="24"/>
+                <w:szCs w:val="22"/>
+                <w:lang w:val="en-US" w:eastAsia="zh-TW" w:bidi="ar-SA"/>
+              </w:rPr>
+              <w:t>的</w:t>
+            </w:r>
+            <w:r>
+              <w:rPr>
+                <w:rFonts w:eastAsia="新細明體" w:cs="Times New Roman" w:ascii="Times New Roman" w:hAnsi="Times New Roman"/>
+                <w:color w:val="000000" w:themeShade="bf"/>
+                <w:kern w:val="2"/>
+                <w:sz w:val="24"/>
+                <w:szCs w:val="22"/>
+                <w:lang w:val="en-US" w:eastAsia="zh-TW" w:bidi="ar-SA"/>
+              </w:rPr>
+              <w:t>stack</w:t>
+            </w:r>
+          </w:p>
+          <w:p>
+            <w:pPr>
+              <w:pStyle w:val="Normal"/>
+              <w:widowControl w:val="false"/>
+              <w:spacing w:before="0" w:after="0"/>
+              <w:jc w:val="left"/>
+              <w:rPr>
+                <w:rFonts w:ascii="Times New Roman" w:hAnsi="Times New Roman" w:eastAsia="新細明體" w:cs="Times New Roman"/>
+                <w:color w:val="000000" w:themeShade="bf"/>
+                <w:kern w:val="2"/>
+                <w:sz w:val="24"/>
+                <w:szCs w:val="22"/>
+                <w:lang w:val="en-US" w:eastAsia="zh-TW" w:bidi="ar-SA"/>
+              </w:rPr>
+            </w:pPr>
+            <w:r>
+              <w:rPr>
+                <w:rFonts w:eastAsia="新細明體" w:cs="Times New Roman" w:ascii="Times New Roman" w:hAnsi="Times New Roman"/>
+                <w:color w:val="000000" w:themeShade="bf"/>
+                <w:kern w:val="2"/>
+                <w:sz w:val="24"/>
+                <w:szCs w:val="22"/>
+                <w:lang w:val="en-US" w:eastAsia="zh-TW" w:bidi="ar-SA"/>
+              </w:rPr>
+              <w:t>4.</w:t>
+            </w:r>
+            <w:r>
+              <w:rPr>
+                <w:rFonts w:ascii="Times New Roman" w:hAnsi="Times New Roman" w:cs="Times New Roman"/>
+                <w:color w:val="000000" w:themeShade="bf"/>
+                <w:kern w:val="2"/>
+                <w:sz w:val="24"/>
+                <w:szCs w:val="22"/>
+                <w:lang w:val="en-US" w:eastAsia="zh-TW" w:bidi="ar-SA"/>
+              </w:rPr>
+              <w:t>當處理時遇到需要輸出，就開始做運算邊把東西</w:t>
+            </w:r>
+            <w:r>
+              <w:rPr>
+                <w:rFonts w:eastAsia="新細明體" w:cs="Times New Roman" w:ascii="Times New Roman" w:hAnsi="Times New Roman"/>
+                <w:color w:val="000000" w:themeShade="bf"/>
+                <w:kern w:val="2"/>
+                <w:sz w:val="24"/>
+                <w:szCs w:val="22"/>
+                <w:lang w:val="en-US" w:eastAsia="zh-TW" w:bidi="ar-SA"/>
+              </w:rPr>
+              <w:t>pop</w:t>
+            </w:r>
+            <w:r>
+              <w:rPr>
+                <w:rFonts w:ascii="Times New Roman" w:hAnsi="Times New Roman" w:cs="Times New Roman"/>
+                <w:color w:val="000000" w:themeShade="bf"/>
+                <w:kern w:val="2"/>
+                <w:sz w:val="24"/>
+                <w:szCs w:val="22"/>
+                <w:lang w:val="en-US" w:eastAsia="zh-TW" w:bidi="ar-SA"/>
+              </w:rPr>
+              <w:t>出來</w:t>
+            </w:r>
+            <w:r>
+              <w:rPr>
+                <w:rFonts w:eastAsia="新細明體" w:cs="Times New Roman" w:ascii="Times New Roman" w:hAnsi="Times New Roman"/>
+                <w:color w:val="000000" w:themeShade="bf"/>
+                <w:kern w:val="2"/>
+                <w:sz w:val="24"/>
+                <w:szCs w:val="22"/>
+                <w:lang w:val="en-US" w:eastAsia="zh-TW" w:bidi="ar-SA"/>
+              </w:rPr>
+              <w:br/>
+              <w:t>5.</w:t>
+            </w:r>
+            <w:r>
+              <w:rPr>
+                <w:rFonts w:ascii="Times New Roman" w:hAnsi="Times New Roman" w:cs="Times New Roman"/>
+                <w:color w:val="000000" w:themeShade="bf"/>
+                <w:kern w:val="2"/>
+                <w:sz w:val="24"/>
+                <w:szCs w:val="22"/>
+                <w:lang w:val="en-US" w:eastAsia="zh-TW" w:bidi="ar-SA"/>
+              </w:rPr>
+              <w:t>最後剩</w:t>
+            </w:r>
+            <w:r>
+              <w:rPr>
+                <w:rFonts w:eastAsia="新細明體" w:cs="Times New Roman" w:ascii="Times New Roman" w:hAnsi="Times New Roman"/>
+                <w:color w:val="000000" w:themeShade="bf"/>
+                <w:kern w:val="2"/>
+                <w:sz w:val="24"/>
+                <w:szCs w:val="22"/>
+                <w:lang w:val="en-US" w:eastAsia="zh-TW" w:bidi="ar-SA"/>
+              </w:rPr>
+              <w:t>2</w:t>
+            </w:r>
+            <w:r>
+              <w:rPr>
+                <w:rFonts w:ascii="Times New Roman" w:hAnsi="Times New Roman" w:cs="Times New Roman"/>
+                <w:color w:val="000000" w:themeShade="bf"/>
+                <w:kern w:val="2"/>
+                <w:sz w:val="24"/>
+                <w:szCs w:val="22"/>
+                <w:lang w:val="en-US" w:eastAsia="zh-TW" w:bidi="ar-SA"/>
+              </w:rPr>
+              <w:t>個以下數字並且運算符號是等於時，輸出</w:t>
+            </w:r>
           </w:p>
         </w:tc>
       </w:tr>
     </w:tbl>
     <w:p>
       <w:pPr>
+        <w:pStyle w:val="Normal"/>
         <w:rPr>
           <w:rFonts w:ascii="Times New Roman" w:hAnsi="Times New Roman" w:cs="Times New Roman"/>
+          <w:i/>
           <w:i/>
           <w:color w:val="FF0000"/>
         </w:rPr>
       </w:pPr>
       <w:r>
         <w:rPr>
-          <w:rFonts w:ascii="Times New Roman" w:hAnsi="Times New Roman" w:cs="Times New Roman"/>
+          <w:rFonts w:cs="Times New Roman" w:ascii="Times New Roman" w:hAnsi="Times New Roman"/>
           <w:i/>
           <w:color w:val="FF0000"/>
         </w:rPr>
-        <w:lastRenderedPageBreak/>
-        <w:t xml:space="preserve">Scoring = </w:t>
-      </w:r>
-      <w:r>
-        <w:rPr>
-          <w:rFonts w:ascii="Times New Roman" w:hAnsi="Times New Roman" w:cs="Times New Roman"/>
-          <w:i/>
-          <w:color w:val="FF0000"/>
-        </w:rPr>
-        <w:t>Area cost * Timing cost</w:t>
+        <w:t>Scoring = Area cost * Timing cost</w:t>
       </w:r>
     </w:p>
     <w:p>
       <w:pPr>
+        <w:pStyle w:val="Normal"/>
         <w:rPr>
           <w:rFonts w:ascii="Times New Roman" w:hAnsi="Times New Roman" w:cs="Times New Roman"/>
+          <w:i/>
           <w:i/>
           <w:color w:val="FF0000"/>
         </w:rPr>
       </w:pPr>
       <w:r>
         <w:rPr>
-          <w:rFonts w:ascii="Times New Roman" w:hAnsi="Times New Roman" w:cs="Times New Roman"/>
+          <w:rFonts w:cs="Times New Roman" w:ascii="Times New Roman" w:hAnsi="Times New Roman"/>
           <w:i/>
           <w:color w:val="FF0000"/>
         </w:rPr>
-        <w:t xml:space="preserve">Area cost = </w:t>
-      </w:r>
-      <w:r>
-        <w:rPr>
-          <w:rFonts w:ascii="Times New Roman" w:hAnsi="Times New Roman" w:cs="Times New Roman"/>
-          <w:i/>
-          <w:color w:val="FF0000"/>
-        </w:rPr>
-        <w:t>Total logic elements</w:t>
-      </w:r>
-      <w:r>
-        <w:rPr>
-          <w:rFonts w:ascii="Times New Roman" w:hAnsi="Times New Roman" w:cs="Times New Roman"/>
-          <w:i/>
-          <w:color w:val="FF0000"/>
-        </w:rPr>
-        <w:t xml:space="preserve"> + Total memory bits + 9*Embedded multipliers 9-bit elements</w:t>
+        <w:t>Area cost = Total logic elements + Total memory bits + 9*Embedded multipliers 9-bit elements</w:t>
       </w:r>
     </w:p>
     <w:p>
       <w:pPr>
+        <w:pStyle w:val="Normal"/>
         <w:rPr>
           <w:rFonts w:ascii="Times New Roman" w:hAnsi="Times New Roman" w:cs="Times New Roman"/>
+          <w:i/>
           <w:i/>
           <w:color w:val="FF0000"/>
         </w:rPr>
       </w:pPr>
       <w:r>
         <w:rPr>
-          <w:rFonts w:ascii="Times New Roman" w:hAnsi="Times New Roman" w:cs="Times New Roman"/>
+          <w:rFonts w:cs="Times New Roman" w:ascii="Times New Roman" w:hAnsi="Times New Roman"/>
           <w:i/>
           <w:color w:val="FF0000"/>
         </w:rPr>
-        <w:t>Timing cost = T</w:t>
-      </w:r>
-      <w:r>
-        <w:rPr>
-          <w:rFonts w:ascii="Times New Roman" w:hAnsi="Times New Roman" w:cs="Times New Roman"/>
-          <w:i/>
-          <w:color w:val="FF0000"/>
-        </w:rPr>
-        <w:t>otal cycle</w:t>
-      </w:r>
-      <w:r>
-        <w:rPr>
-          <w:rFonts w:ascii="Times New Roman" w:hAnsi="Times New Roman" w:cs="Times New Roman"/>
-          <w:i/>
-          <w:color w:val="FF0000"/>
-        </w:rPr>
-        <w:t xml:space="preserve"> used * Clock width</w:t>
+        <w:t>Timing cost = Total cycle used * Clock width</w:t>
       </w:r>
     </w:p>
     <w:p>
       <w:pPr>
+        <w:pStyle w:val="Normal"/>
         <w:rPr>
-          <w:rFonts w:ascii="Times New Roman" w:hAnsi="Times New Roman" w:cs="Times New Roman" w:hint="eastAsia"/>
+          <w:rFonts w:ascii="Times New Roman" w:hAnsi="Times New Roman" w:cs="Times New Roman"/>
+          <w:b/>
           <w:b/>
           <w:color w:val="FF0000"/>
         </w:rPr>
       </w:pPr>
       <w:r>
         <w:rPr>
-          <w:rFonts w:ascii="Times New Roman" w:hAnsi="Times New Roman" w:cs="Times New Roman"/>
+          <w:rFonts w:cs="Times New Roman" w:ascii="Times New Roman" w:hAnsi="Times New Roman"/>
           <w:b/>
           <w:color w:val="FF0000"/>
         </w:rPr>
@@ -838,154 +1496,21 @@
       <w:bookmarkEnd w:id="0"/>
     </w:p>
     <w:sectPr>
+      <w:type w:val="nextPage"/>
       <w:pgSz w:w="11906" w:h="16838"/>
-      <w:pgMar w:top="1440" w:right="1800" w:bottom="1440" w:left="1800" w:header="851" w:footer="992" w:gutter="0"/>
-      <w:cols w:space="425"/>
-      <w:docGrid w:type="lines" w:linePitch="360"/>
+      <w:pgMar w:left="1800" w:right="1800" w:gutter="0" w:header="0" w:top="1440" w:footer="0" w:bottom="1440"/>
+      <w:pgNumType w:fmt="decimal"/>
+      <w:formProt w:val="false"/>
+      <w:textDirection w:val="lrTb"/>
+      <w:docGrid w:type="lines" w:linePitch="360" w:charSpace="0"/>
     </w:sectPr>
   </w:body>
 </w:document>
 </file>
 
-<file path=word/endnotes.xml><?xml version="1.0" encoding="utf-8"?>
-<w:endnotes xmlns:wpc="http://schemas.microsoft.com/office/word/2010/wordprocessingCanvas" xmlns:cx="http://schemas.microsoft.com/office/drawing/2014/chartex" xmlns:cx1="http://schemas.microsoft.com/office/drawing/2015/9/8/chartex" xmlns:cx2="http://schemas.microsoft.com/office/drawing/2015/10/21/chartex" xmlns:cx3="http://schemas.microsoft.com/office/drawing/2016/5/9/chartex" xmlns:cx4="http://schemas.microsoft.com/office/drawing/2016/5/10/chartex" xmlns:cx5="http://schemas.microsoft.com/office/drawing/2016/5/11/chartex" xmlns:cx6="http://schemas.microsoft.com/office/drawing/2016/5/12/chartex" xmlns:cx7="http://schemas.microsoft.com/office/drawing/2016/5/13/chartex" xmlns:cx8="http://schemas.microsoft.com/office/drawing/2016/5/14/chartex" xmlns:mc="http://schemas.openxmlformats.org/markup-compatibility/2006" xmlns:aink="http://schemas.microsoft.com/office/drawing/2016/ink" xmlns:am3d="http://schemas.microsoft.com/office/drawing/2017/model3d" xmlns:o="urn:schemas-microsoft-com:office:office" xmlns:r="http://schemas.openxmlformats.org/officeDocument/2006/relationships" xmlns:m="http://schemas.openxmlformats.org/officeDocument/2006/math" xmlns:v="urn:schemas-microsoft-com:vml" xmlns:wp14="http://schemas.microsoft.com/office/word/2010/wordprocessingDrawing" xmlns:wp="http://schemas.openxmlformats.org/drawingml/2006/wordprocessingDrawing" xmlns:w10="urn:schemas-microsoft-com:office:word" xmlns:w="http://schemas.openxmlformats.org/wordprocessingml/2006/main" xmlns:w14="http://schemas.microsoft.com/office/word/2010/wordml" xmlns:w15="http://schemas.microsoft.com/office/word/2012/wordml" xmlns:w16cid="http://schemas.microsoft.com/office/word/2016/wordml/cid" xmlns:w16se="http://schemas.microsoft.com/office/word/2015/wordml/symex" xmlns:wpg="http://schemas.microsoft.com/office/word/2010/wordprocessingGroup" xmlns:wpi="http://schemas.microsoft.com/office/word/2010/wordprocessingInk" xmlns:wne="http://schemas.microsoft.com/office/word/2006/wordml" xmlns:wps="http://schemas.microsoft.com/office/word/2010/wordprocessingShape" mc:Ignorable="w14 w15 w16se w16cid wp14">
-  <w:endnote w:type="separator" w:id="-1">
-    <w:p>
-      <w:r>
-        <w:separator/>
-      </w:r>
-    </w:p>
-  </w:endnote>
-  <w:endnote w:type="continuationSeparator" w:id="0">
-    <w:p>
-      <w:r>
-        <w:continuationSeparator/>
-      </w:r>
-    </w:p>
-  </w:endnote>
-</w:endnotes>
-</file>
-
-<file path=word/footnotes.xml><?xml version="1.0" encoding="utf-8"?>
-<w:footnotes xmlns:wpc="http://schemas.microsoft.com/office/word/2010/wordprocessingCanvas" xmlns:cx="http://schemas.microsoft.com/office/drawing/2014/chartex" xmlns:cx1="http://schemas.microsoft.com/office/drawing/2015/9/8/chartex" xmlns:cx2="http://schemas.microsoft.com/office/drawing/2015/10/21/chartex" xmlns:cx3="http://schemas.microsoft.com/office/drawing/2016/5/9/chartex" xmlns:cx4="http://schemas.microsoft.com/office/drawing/2016/5/10/chartex" xmlns:cx5="http://schemas.microsoft.com/office/drawing/2016/5/11/chartex" xmlns:cx6="http://schemas.microsoft.com/office/drawing/2016/5/12/chartex" xmlns:cx7="http://schemas.microsoft.com/office/drawing/2016/5/13/chartex" xmlns:cx8="http://schemas.microsoft.com/office/drawing/2016/5/14/chartex" xmlns:mc="http://schemas.openxmlformats.org/markup-compatibility/2006" xmlns:aink="http://schemas.microsoft.com/office/drawing/2016/ink" xmlns:am3d="http://schemas.microsoft.com/office/drawing/2017/model3d" xmlns:o="urn:schemas-microsoft-com:office:office" xmlns:r="http://schemas.openxmlformats.org/officeDocument/2006/relationships" xmlns:m="http://schemas.openxmlformats.org/officeDocument/2006/math" xmlns:v="urn:schemas-microsoft-com:vml" xmlns:wp14="http://schemas.microsoft.com/office/word/2010/wordprocessingDrawing" xmlns:wp="http://schemas.openxmlformats.org/drawingml/2006/wordprocessingDrawing" xmlns:w10="urn:schemas-microsoft-com:office:word" xmlns:w="http://schemas.openxmlformats.org/wordprocessingml/2006/main" xmlns:w14="http://schemas.microsoft.com/office/word/2010/wordml" xmlns:w15="http://schemas.microsoft.com/office/word/2012/wordml" xmlns:w16cid="http://schemas.microsoft.com/office/word/2016/wordml/cid" xmlns:w16se="http://schemas.microsoft.com/office/word/2015/wordml/symex" xmlns:wpg="http://schemas.microsoft.com/office/word/2010/wordprocessingGroup" xmlns:wpi="http://schemas.microsoft.com/office/word/2010/wordprocessingInk" xmlns:wne="http://schemas.microsoft.com/office/word/2006/wordml" xmlns:wps="http://schemas.microsoft.com/office/word/2010/wordprocessingShape" mc:Ignorable="w14 w15 w16se w16cid wp14">
-  <w:footnote w:type="separator" w:id="-1">
-    <w:p>
-      <w:r>
-        <w:separator/>
-      </w:r>
-    </w:p>
-  </w:footnote>
-  <w:footnote w:type="continuationSeparator" w:id="0">
-    <w:p>
-      <w:r>
-        <w:continuationSeparator/>
-      </w:r>
-    </w:p>
-  </w:footnote>
-</w:footnotes>
-</file>
-
 <file path=word/numbering.xml><?xml version="1.0" encoding="utf-8"?>
-<w:numbering xmlns:wpc="http://schemas.microsoft.com/office/word/2010/wordprocessingCanvas" xmlns:cx="http://schemas.microsoft.com/office/drawing/2014/chartex" xmlns:cx1="http://schemas.microsoft.com/office/drawing/2015/9/8/chartex" xmlns:cx2="http://schemas.microsoft.com/office/drawing/2015/10/21/chartex" xmlns:cx3="http://schemas.microsoft.com/office/drawing/2016/5/9/chartex" xmlns:cx4="http://schemas.microsoft.com/office/drawing/2016/5/10/chartex" xmlns:cx5="http://schemas.microsoft.com/office/drawing/2016/5/11/chartex" xmlns:cx6="http://schemas.microsoft.com/office/drawing/2016/5/12/chartex" xmlns:cx7="http://schemas.microsoft.com/office/drawing/2016/5/13/chartex" xmlns:cx8="http://schemas.microsoft.com/office/drawing/2016/5/14/chartex" xmlns:mc="http://schemas.openxmlformats.org/markup-compatibility/2006" xmlns:aink="http://schemas.microsoft.com/office/drawing/2016/ink" xmlns:am3d="http://schemas.microsoft.com/office/drawing/2017/model3d" xmlns:o="urn:schemas-microsoft-com:office:office" xmlns:r="http://schemas.openxmlformats.org/officeDocument/2006/relationships" xmlns:m="http://schemas.openxmlformats.org/officeDocument/2006/math" xmlns:v="urn:schemas-microsoft-com:vml" xmlns:wp14="http://schemas.microsoft.com/office/word/2010/wordprocessingDrawing" xmlns:wp="http://schemas.openxmlformats.org/drawingml/2006/wordprocessingDrawing" xmlns:w10="urn:schemas-microsoft-com:office:word" xmlns:w="http://schemas.openxmlformats.org/wordprocessingml/2006/main" xmlns:w14="http://schemas.microsoft.com/office/word/2010/wordml" xmlns:w15="http://schemas.microsoft.com/office/word/2012/wordml" xmlns:w16cid="http://schemas.microsoft.com/office/word/2016/wordml/cid" xmlns:w16se="http://schemas.microsoft.com/office/word/2015/wordml/symex" xmlns:wpg="http://schemas.microsoft.com/office/word/2010/wordprocessingGroup" xmlns:wpi="http://schemas.microsoft.com/office/word/2010/wordprocessingInk" xmlns:wne="http://schemas.microsoft.com/office/word/2006/wordml" xmlns:wps="http://schemas.microsoft.com/office/word/2010/wordprocessingShape" mc:Ignorable="w14 w15 w16se w16cid wp14">
-  <w:abstractNum w:abstractNumId="0" w15:restartNumberingAfterBreak="0">
-    <w:nsid w:val="5D0D002A"/>
-    <w:multiLevelType w:val="multilevel"/>
-    <w:tmpl w:val="627CB4CE"/>
-    <w:lvl w:ilvl="0">
-      <w:start w:val="1"/>
-      <w:numFmt w:val="decimal"/>
-      <w:lvlText w:val="%1"/>
-      <w:lvlJc w:val="left"/>
-      <w:pPr>
-        <w:ind w:left="425" w:hanging="425"/>
-      </w:pPr>
-      <w:rPr>
-        <w:sz w:val="32"/>
-      </w:rPr>
-    </w:lvl>
-    <w:lvl w:ilvl="1">
-      <w:start w:val="1"/>
-      <w:numFmt w:val="decimal"/>
-      <w:lvlText w:val="%1.%2"/>
-      <w:lvlJc w:val="left"/>
-      <w:pPr>
-        <w:ind w:left="992" w:hanging="567"/>
-      </w:pPr>
-      <w:rPr>
-        <w:sz w:val="28"/>
-      </w:rPr>
-    </w:lvl>
-    <w:lvl w:ilvl="2">
-      <w:start w:val="1"/>
-      <w:numFmt w:val="decimal"/>
-      <w:lvlText w:val="%1.%2.%3"/>
-      <w:lvlJc w:val="left"/>
-      <w:pPr>
-        <w:ind w:left="1418" w:hanging="567"/>
-      </w:pPr>
-      <w:rPr>
-        <w:sz w:val="24"/>
-      </w:rPr>
-    </w:lvl>
-    <w:lvl w:ilvl="3">
-      <w:start w:val="1"/>
-      <w:numFmt w:val="decimal"/>
-      <w:lvlText w:val="%1.%2.%3.%4"/>
-      <w:lvlJc w:val="left"/>
-      <w:pPr>
-        <w:ind w:left="1984" w:hanging="708"/>
-      </w:pPr>
-    </w:lvl>
-    <w:lvl w:ilvl="4">
-      <w:start w:val="1"/>
-      <w:numFmt w:val="decimal"/>
-      <w:lvlText w:val="%1.%2.%3.%4.%5"/>
-      <w:lvlJc w:val="left"/>
-      <w:pPr>
-        <w:ind w:left="2551" w:hanging="850"/>
-      </w:pPr>
-    </w:lvl>
-    <w:lvl w:ilvl="5">
-      <w:start w:val="1"/>
-      <w:numFmt w:val="decimal"/>
-      <w:lvlText w:val="%1.%2.%3.%4.%5.%6"/>
-      <w:lvlJc w:val="left"/>
-      <w:pPr>
-        <w:ind w:left="3260" w:hanging="1134"/>
-      </w:pPr>
-    </w:lvl>
-    <w:lvl w:ilvl="6">
-      <w:start w:val="1"/>
-      <w:numFmt w:val="decimal"/>
-      <w:lvlText w:val="%1.%2.%3.%4.%5.%6.%7"/>
-      <w:lvlJc w:val="left"/>
-      <w:pPr>
-        <w:ind w:left="3827" w:hanging="1276"/>
-      </w:pPr>
-    </w:lvl>
-    <w:lvl w:ilvl="7">
-      <w:start w:val="1"/>
-      <w:numFmt w:val="decimal"/>
-      <w:lvlText w:val="%1.%2.%3.%4.%5.%6.%7.%8"/>
-      <w:lvlJc w:val="left"/>
-      <w:pPr>
-        <w:ind w:left="4394" w:hanging="1418"/>
-      </w:pPr>
-    </w:lvl>
-    <w:lvl w:ilvl="8">
-      <w:start w:val="1"/>
-      <w:numFmt w:val="decimal"/>
-      <w:lvlText w:val="%1.%2.%3.%4.%5.%6.%7.%8.%9"/>
-      <w:lvlJc w:val="left"/>
-      <w:pPr>
-        <w:ind w:left="5102" w:hanging="1700"/>
-      </w:pPr>
-    </w:lvl>
-  </w:abstractNum>
-  <w:abstractNum w:abstractNumId="1" w15:restartNumberingAfterBreak="0">
-    <w:nsid w:val="7CC442B3"/>
-    <w:multiLevelType w:val="multilevel"/>
-    <w:tmpl w:val="0A629B04"/>
+<w:numbering xmlns:w="http://schemas.openxmlformats.org/wordprocessingml/2006/main" xmlns:o="urn:schemas-microsoft-com:office:office" xmlns:r="http://schemas.openxmlformats.org/officeDocument/2006/relationships" xmlns:v="urn:schemas-microsoft-com:vml" xmlns:mc="http://schemas.openxmlformats.org/markup-compatibility/2006" xmlns:w14="http://schemas.microsoft.com/office/word/2010/wordml" mc:Ignorable="w14">
+  <w:abstractNum w:abstractNumId="1">
     <w:lvl w:ilvl="0">
       <w:start w:val="1"/>
       <w:numFmt w:val="decimal"/>
@@ -997,11 +1522,11 @@
         </w:tabs>
         <w:ind w:left="720" w:hanging="720"/>
       </w:pPr>
+      <w:rPr/>
     </w:lvl>
     <w:lvl w:ilvl="1">
       <w:start w:val="1"/>
       <w:numFmt w:val="decimal"/>
-      <w:pStyle w:val="1"/>
       <w:lvlText w:val="%2."/>
       <w:lvlJc w:val="left"/>
       <w:pPr>
@@ -1010,6 +1535,7 @@
         </w:tabs>
         <w:ind w:left="1440" w:hanging="720"/>
       </w:pPr>
+      <w:rPr/>
     </w:lvl>
     <w:lvl w:ilvl="2">
       <w:start w:val="1"/>
@@ -1022,6 +1548,7 @@
         </w:tabs>
         <w:ind w:left="2160" w:hanging="720"/>
       </w:pPr>
+      <w:rPr/>
     </w:lvl>
     <w:lvl w:ilvl="3">
       <w:start w:val="1"/>
@@ -1034,6 +1561,7 @@
         </w:tabs>
         <w:ind w:left="2880" w:hanging="720"/>
       </w:pPr>
+      <w:rPr/>
     </w:lvl>
     <w:lvl w:ilvl="4">
       <w:start w:val="1"/>
@@ -1046,6 +1574,7 @@
         </w:tabs>
         <w:ind w:left="3600" w:hanging="720"/>
       </w:pPr>
+      <w:rPr/>
     </w:lvl>
     <w:lvl w:ilvl="5">
       <w:start w:val="1"/>
@@ -1058,6 +1587,7 @@
         </w:tabs>
         <w:ind w:left="4320" w:hanging="720"/>
       </w:pPr>
+      <w:rPr/>
     </w:lvl>
     <w:lvl w:ilvl="6">
       <w:start w:val="1"/>
@@ -1070,6 +1600,7 @@
         </w:tabs>
         <w:ind w:left="5040" w:hanging="720"/>
       </w:pPr>
+      <w:rPr/>
     </w:lvl>
     <w:lvl w:ilvl="7">
       <w:start w:val="1"/>
@@ -1082,6 +1613,7 @@
         </w:tabs>
         <w:ind w:left="5760" w:hanging="720"/>
       </w:pPr>
+      <w:rPr/>
     </w:lvl>
     <w:lvl w:ilvl="8">
       <w:start w:val="1"/>
@@ -1094,42 +1626,166 @@
         </w:tabs>
         <w:ind w:left="6480" w:hanging="720"/>
       </w:pPr>
+      <w:rPr/>
+    </w:lvl>
+  </w:abstractNum>
+  <w:abstractNum w:abstractNumId="2">
+    <w:lvl w:ilvl="0">
+      <w:start w:val="1"/>
+      <w:numFmt w:val="none"/>
+      <w:suff w:val="nothing"/>
+      <w:lvlText w:val=""/>
+      <w:lvlJc w:val="left"/>
+      <w:pPr>
+        <w:tabs>
+          <w:tab w:val="num" w:pos="0"/>
+        </w:tabs>
+        <w:ind w:left="0" w:hanging="0"/>
+      </w:pPr>
+    </w:lvl>
+    <w:lvl w:ilvl="1">
+      <w:start w:val="1"/>
+      <w:numFmt w:val="none"/>
+      <w:suff w:val="nothing"/>
+      <w:lvlText w:val=""/>
+      <w:lvlJc w:val="left"/>
+      <w:pPr>
+        <w:tabs>
+          <w:tab w:val="num" w:pos="0"/>
+        </w:tabs>
+        <w:ind w:left="0" w:hanging="0"/>
+      </w:pPr>
+    </w:lvl>
+    <w:lvl w:ilvl="2">
+      <w:start w:val="1"/>
+      <w:numFmt w:val="none"/>
+      <w:suff w:val="nothing"/>
+      <w:lvlText w:val=""/>
+      <w:lvlJc w:val="left"/>
+      <w:pPr>
+        <w:tabs>
+          <w:tab w:val="num" w:pos="0"/>
+        </w:tabs>
+        <w:ind w:left="0" w:hanging="0"/>
+      </w:pPr>
+    </w:lvl>
+    <w:lvl w:ilvl="3">
+      <w:start w:val="1"/>
+      <w:numFmt w:val="none"/>
+      <w:suff w:val="nothing"/>
+      <w:lvlText w:val=""/>
+      <w:lvlJc w:val="left"/>
+      <w:pPr>
+        <w:tabs>
+          <w:tab w:val="num" w:pos="0"/>
+        </w:tabs>
+        <w:ind w:left="0" w:hanging="0"/>
+      </w:pPr>
+    </w:lvl>
+    <w:lvl w:ilvl="4">
+      <w:start w:val="1"/>
+      <w:numFmt w:val="none"/>
+      <w:suff w:val="nothing"/>
+      <w:lvlText w:val=""/>
+      <w:lvlJc w:val="left"/>
+      <w:pPr>
+        <w:tabs>
+          <w:tab w:val="num" w:pos="0"/>
+        </w:tabs>
+        <w:ind w:left="0" w:hanging="0"/>
+      </w:pPr>
+    </w:lvl>
+    <w:lvl w:ilvl="5">
+      <w:start w:val="1"/>
+      <w:numFmt w:val="none"/>
+      <w:suff w:val="nothing"/>
+      <w:lvlText w:val=""/>
+      <w:lvlJc w:val="left"/>
+      <w:pPr>
+        <w:tabs>
+          <w:tab w:val="num" w:pos="0"/>
+        </w:tabs>
+        <w:ind w:left="0" w:hanging="0"/>
+      </w:pPr>
+    </w:lvl>
+    <w:lvl w:ilvl="6">
+      <w:start w:val="1"/>
+      <w:numFmt w:val="none"/>
+      <w:suff w:val="nothing"/>
+      <w:lvlText w:val=""/>
+      <w:lvlJc w:val="left"/>
+      <w:pPr>
+        <w:tabs>
+          <w:tab w:val="num" w:pos="0"/>
+        </w:tabs>
+        <w:ind w:left="0" w:hanging="0"/>
+      </w:pPr>
+    </w:lvl>
+    <w:lvl w:ilvl="7">
+      <w:start w:val="1"/>
+      <w:numFmt w:val="none"/>
+      <w:suff w:val="nothing"/>
+      <w:lvlText w:val=""/>
+      <w:lvlJc w:val="left"/>
+      <w:pPr>
+        <w:tabs>
+          <w:tab w:val="num" w:pos="0"/>
+        </w:tabs>
+        <w:ind w:left="0" w:hanging="0"/>
+      </w:pPr>
+    </w:lvl>
+    <w:lvl w:ilvl="8">
+      <w:start w:val="1"/>
+      <w:numFmt w:val="none"/>
+      <w:suff w:val="nothing"/>
+      <w:lvlText w:val=""/>
+      <w:lvlJc w:val="left"/>
+      <w:pPr>
+        <w:tabs>
+          <w:tab w:val="num" w:pos="0"/>
+        </w:tabs>
+        <w:ind w:left="0" w:hanging="0"/>
+      </w:pPr>
     </w:lvl>
   </w:abstractNum>
   <w:num w:numId="1">
-    <w:abstractNumId w:val="0"/>
+    <w:abstractNumId w:val="1"/>
   </w:num>
   <w:num w:numId="2">
-    <w:abstractNumId w:val="1"/>
+    <w:abstractNumId w:val="2"/>
   </w:num>
 </w:numbering>
 </file>
 
 <file path=word/styles.xml><?xml version="1.0" encoding="utf-8"?>
-<w:styles xmlns:mc="http://schemas.openxmlformats.org/markup-compatibility/2006" xmlns:r="http://schemas.openxmlformats.org/officeDocument/2006/relationships" xmlns:w="http://schemas.openxmlformats.org/wordprocessingml/2006/main" xmlns:w14="http://schemas.microsoft.com/office/word/2010/wordml" xmlns:w15="http://schemas.microsoft.com/office/word/2012/wordml" xmlns:w16cid="http://schemas.microsoft.com/office/word/2016/wordml/cid" xmlns:w16se="http://schemas.microsoft.com/office/word/2015/wordml/symex" mc:Ignorable="w14 w15 w16se w16cid">
+<w:styles xmlns:w="http://schemas.openxmlformats.org/wordprocessingml/2006/main" xmlns:w14="http://schemas.microsoft.com/office/word/2010/wordml" xmlns:mc="http://schemas.openxmlformats.org/markup-compatibility/2006" mc:Ignorable="w14">
   <w:docDefaults>
     <w:rPrDefault>
       <w:rPr>
-        <w:rFonts w:asciiTheme="minorHAnsi" w:eastAsiaTheme="minorEastAsia" w:hAnsiTheme="minorHAnsi" w:cstheme="minorBidi"/>
+        <w:rFonts w:ascii="Calibri" w:hAnsi="Calibri" w:eastAsia="新細明體" w:cs="" w:asciiTheme="minorHAnsi" w:cstheme="minorBidi" w:eastAsiaTheme="minorEastAsia" w:hAnsiTheme="minorHAnsi"/>
         <w:kern w:val="2"/>
         <w:sz w:val="24"/>
         <w:szCs w:val="22"/>
         <w:lang w:val="en-US" w:eastAsia="zh-TW" w:bidi="ar-SA"/>
       </w:rPr>
     </w:rPrDefault>
-    <w:pPrDefault/>
+    <w:pPrDefault>
+      <w:pPr>
+        <w:suppressAutoHyphens w:val="true"/>
+      </w:pPr>
+    </w:pPrDefault>
   </w:docDefaults>
   <w:latentStyles w:defLockedState="0" w:defUIPriority="99" w:defSemiHidden="0" w:defUnhideWhenUsed="0" w:defQFormat="0" w:count="375">
     <w:lsdException w:name="Normal" w:uiPriority="0" w:qFormat="1"/>
     <w:lsdException w:name="heading 1" w:uiPriority="9" w:qFormat="1"/>
-    <w:lsdException w:name="heading 2" w:semiHidden="1" w:uiPriority="9" w:unhideWhenUsed="1" w:qFormat="1"/>
-    <w:lsdException w:name="heading 3" w:semiHidden="1" w:uiPriority="9" w:unhideWhenUsed="1" w:qFormat="1"/>
-    <w:lsdException w:name="heading 4" w:semiHidden="1" w:uiPriority="9" w:unhideWhenUsed="1" w:qFormat="1"/>
-    <w:lsdException w:name="heading 5" w:semiHidden="1" w:uiPriority="9" w:unhideWhenUsed="1" w:qFormat="1"/>
-    <w:lsdException w:name="heading 6" w:semiHidden="1" w:uiPriority="9" w:unhideWhenUsed="1" w:qFormat="1"/>
-    <w:lsdException w:name="heading 7" w:semiHidden="1" w:uiPriority="9" w:unhideWhenUsed="1" w:qFormat="1"/>
-    <w:lsdException w:name="heading 8" w:semiHidden="1" w:uiPriority="9" w:unhideWhenUsed="1" w:qFormat="1"/>
-    <w:lsdException w:name="heading 9" w:semiHidden="1" w:uiPriority="9" w:unhideWhenUsed="1" w:qFormat="1"/>
+    <w:lsdException w:name="heading 2" w:uiPriority="9" w:semiHidden="1" w:unhideWhenUsed="1" w:qFormat="1"/>
+    <w:lsdException w:name="heading 3" w:uiPriority="9" w:semiHidden="1" w:unhideWhenUsed="1" w:qFormat="1"/>
+    <w:lsdException w:name="heading 4" w:uiPriority="9" w:semiHidden="1" w:unhideWhenUsed="1" w:qFormat="1"/>
+    <w:lsdException w:name="heading 5" w:uiPriority="9" w:semiHidden="1" w:unhideWhenUsed="1" w:qFormat="1"/>
+    <w:lsdException w:name="heading 6" w:uiPriority="9" w:semiHidden="1" w:unhideWhenUsed="1" w:qFormat="1"/>
+    <w:lsdException w:name="heading 7" w:uiPriority="9" w:semiHidden="1" w:unhideWhenUsed="1" w:qFormat="1"/>
+    <w:lsdException w:name="heading 8" w:uiPriority="9" w:semiHidden="1" w:unhideWhenUsed="1" w:qFormat="1"/>
+    <w:lsdException w:name="heading 9" w:uiPriority="9" w:semiHidden="1" w:unhideWhenUsed="1" w:qFormat="1"/>
     <w:lsdException w:name="index 1" w:semiHidden="1" w:unhideWhenUsed="1"/>
     <w:lsdException w:name="index 2" w:semiHidden="1" w:unhideWhenUsed="1"/>
     <w:lsdException w:name="index 3" w:semiHidden="1" w:unhideWhenUsed="1"/>
@@ -1139,22 +1795,22 @@
     <w:lsdException w:name="index 7" w:semiHidden="1" w:unhideWhenUsed="1"/>
     <w:lsdException w:name="index 8" w:semiHidden="1" w:unhideWhenUsed="1"/>
     <w:lsdException w:name="index 9" w:semiHidden="1" w:unhideWhenUsed="1"/>
-    <w:lsdException w:name="toc 1" w:semiHidden="1" w:uiPriority="39" w:unhideWhenUsed="1"/>
-    <w:lsdException w:name="toc 2" w:semiHidden="1" w:uiPriority="39" w:unhideWhenUsed="1"/>
-    <w:lsdException w:name="toc 3" w:semiHidden="1" w:uiPriority="39" w:unhideWhenUsed="1"/>
-    <w:lsdException w:name="toc 4" w:semiHidden="1" w:uiPriority="39" w:unhideWhenUsed="1"/>
-    <w:lsdException w:name="toc 5" w:semiHidden="1" w:uiPriority="39" w:unhideWhenUsed="1"/>
-    <w:lsdException w:name="toc 6" w:semiHidden="1" w:uiPriority="39" w:unhideWhenUsed="1"/>
-    <w:lsdException w:name="toc 7" w:semiHidden="1" w:uiPriority="39" w:unhideWhenUsed="1"/>
-    <w:lsdException w:name="toc 8" w:semiHidden="1" w:uiPriority="39" w:unhideWhenUsed="1"/>
-    <w:lsdException w:name="toc 9" w:semiHidden="1" w:uiPriority="39" w:unhideWhenUsed="1"/>
+    <w:lsdException w:name="toc 1" w:uiPriority="39" w:semiHidden="1" w:unhideWhenUsed="1"/>
+    <w:lsdException w:name="toc 2" w:uiPriority="39" w:semiHidden="1" w:unhideWhenUsed="1"/>
+    <w:lsdException w:name="toc 3" w:uiPriority="39" w:semiHidden="1" w:unhideWhenUsed="1"/>
+    <w:lsdException w:name="toc 4" w:uiPriority="39" w:semiHidden="1" w:unhideWhenUsed="1"/>
+    <w:lsdException w:name="toc 5" w:uiPriority="39" w:semiHidden="1" w:unhideWhenUsed="1"/>
+    <w:lsdException w:name="toc 6" w:uiPriority="39" w:semiHidden="1" w:unhideWhenUsed="1"/>
+    <w:lsdException w:name="toc 7" w:uiPriority="39" w:semiHidden="1" w:unhideWhenUsed="1"/>
+    <w:lsdException w:name="toc 8" w:uiPriority="39" w:semiHidden="1" w:unhideWhenUsed="1"/>
+    <w:lsdException w:name="toc 9" w:uiPriority="39" w:semiHidden="1" w:unhideWhenUsed="1"/>
     <w:lsdException w:name="Normal Indent" w:semiHidden="1" w:unhideWhenUsed="1"/>
     <w:lsdException w:name="footnote text" w:semiHidden="1" w:unhideWhenUsed="1"/>
     <w:lsdException w:name="annotation text" w:semiHidden="1" w:unhideWhenUsed="1"/>
     <w:lsdException w:name="header" w:semiHidden="1" w:unhideWhenUsed="1"/>
     <w:lsdException w:name="footer" w:semiHidden="1" w:unhideWhenUsed="1"/>
     <w:lsdException w:name="index heading" w:semiHidden="1" w:unhideWhenUsed="1"/>
-    <w:lsdException w:name="caption" w:semiHidden="1" w:uiPriority="35" w:unhideWhenUsed="1" w:qFormat="1"/>
+    <w:lsdException w:name="caption" w:uiPriority="35" w:semiHidden="1" w:unhideWhenUsed="1" w:qFormat="1"/>
     <w:lsdException w:name="table of figures" w:semiHidden="1" w:unhideWhenUsed="1"/>
     <w:lsdException w:name="envelope address" w:semiHidden="1" w:unhideWhenUsed="1"/>
     <w:lsdException w:name="envelope return" w:semiHidden="1" w:unhideWhenUsed="1"/>
@@ -1185,7 +1841,7 @@
     <w:lsdException w:name="Title" w:uiPriority="10" w:qFormat="1"/>
     <w:lsdException w:name="Closing" w:semiHidden="1" w:unhideWhenUsed="1"/>
     <w:lsdException w:name="Signature" w:semiHidden="1" w:unhideWhenUsed="1"/>
-    <w:lsdException w:name="Default Paragraph Font" w:semiHidden="1" w:uiPriority="1" w:unhideWhenUsed="1"/>
+    <w:lsdException w:name="Default Paragraph Font" w:uiPriority="1" w:semiHidden="1" w:unhideWhenUsed="1"/>
     <w:lsdException w:name="Body Text" w:semiHidden="1" w:unhideWhenUsed="1"/>
     <w:lsdException w:name="Body Text Indent" w:semiHidden="1" w:unhideWhenUsed="1"/>
     <w:lsdException w:name="List Continue" w:semiHidden="1" w:unhideWhenUsed="1"/>
@@ -1385,8 +2041,8 @@
     <w:lsdException w:name="Subtle Reference" w:uiPriority="31" w:qFormat="1"/>
     <w:lsdException w:name="Intense Reference" w:uiPriority="32" w:qFormat="1"/>
     <w:lsdException w:name="Book Title" w:uiPriority="33" w:qFormat="1"/>
-    <w:lsdException w:name="Bibliography" w:semiHidden="1" w:uiPriority="37" w:unhideWhenUsed="1"/>
-    <w:lsdException w:name="TOC Heading" w:semiHidden="1" w:uiPriority="39" w:unhideWhenUsed="1" w:qFormat="1"/>
+    <w:lsdException w:name="Bibliography" w:uiPriority="37" w:semiHidden="1" w:unhideWhenUsed="1"/>
+    <w:lsdException w:name="TOC Heading" w:uiPriority="39" w:semiHidden="1" w:unhideWhenUsed="1" w:qFormat="1"/>
     <w:lsdException w:name="Plain Table 1" w:uiPriority="41"/>
     <w:lsdException w:name="Plain Table 2" w:uiPriority="42"/>
     <w:lsdException w:name="Plain Table 3" w:uiPriority="43"/>
@@ -1496,19 +2152,212 @@
     <w:lsdException w:name="Hashtag" w:semiHidden="1" w:unhideWhenUsed="1"/>
     <w:lsdException w:name="Unresolved Mention" w:semiHidden="1" w:unhideWhenUsed="1"/>
   </w:latentStyles>
-  <w:style w:type="paragraph" w:default="1" w:styleId="a">
+  <w:style w:type="paragraph" w:styleId="Normal" w:default="1">
     <w:name w:val="Normal"/>
     <w:qFormat/>
     <w:rsid w:val="00992169"/>
     <w:pPr>
-      <w:widowControl w:val="0"/>
+      <w:widowControl w:val="false"/>
+      <w:bidi w:val="0"/>
+      <w:spacing w:before="0" w:after="0"/>
+      <w:jc w:val="left"/>
     </w:pPr>
+    <w:rPr>
+      <w:rFonts w:ascii="Calibri" w:hAnsi="Calibri" w:eastAsia="新細明體" w:cs="" w:asciiTheme="minorHAnsi" w:cstheme="minorBidi" w:eastAsiaTheme="minorEastAsia" w:hAnsiTheme="minorHAnsi"/>
+      <w:color w:val="auto"/>
+      <w:kern w:val="2"/>
+      <w:sz w:val="24"/>
+      <w:szCs w:val="22"/>
+      <w:lang w:val="en-US" w:eastAsia="zh-TW" w:bidi="ar-SA"/>
+    </w:rPr>
   </w:style>
-  <w:style w:type="character" w:default="1" w:styleId="a0">
+  <w:style w:type="character" w:styleId="DefaultParagraphFont" w:default="1">
     <w:name w:val="Default Paragraph Font"/>
     <w:uiPriority w:val="1"/>
     <w:semiHidden/>
     <w:unhideWhenUsed/>
+    <w:qFormat/>
+    <w:rPr/>
+  </w:style>
+  <w:style w:type="character" w:styleId="1" w:customStyle="1">
+    <w:name w:val="副標1 字元"/>
+    <w:basedOn w:val="DefaultParagraphFont"/>
+    <w:link w:val="11"/>
+    <w:qFormat/>
+    <w:rsid w:val="00880921"/>
+    <w:rPr>
+      <w:rFonts w:ascii="Times New Roman" w:hAnsi="Times New Roman" w:eastAsia="標楷體" w:cs="Times New Roman"/>
+      <w:b/>
+      <w:sz w:val="28"/>
+      <w:szCs w:val="24"/>
+    </w:rPr>
+  </w:style>
+  <w:style w:type="character" w:styleId="Style14" w:customStyle="1">
+    <w:name w:val="頁首 字元"/>
+    <w:basedOn w:val="DefaultParagraphFont"/>
+    <w:link w:val="Header"/>
+    <w:uiPriority w:val="99"/>
+    <w:qFormat/>
+    <w:rsid w:val="00404f3a"/>
+    <w:rPr>
+      <w:sz w:val="20"/>
+      <w:szCs w:val="20"/>
+    </w:rPr>
+  </w:style>
+  <w:style w:type="character" w:styleId="Style15" w:customStyle="1">
+    <w:name w:val="頁尾 字元"/>
+    <w:basedOn w:val="DefaultParagraphFont"/>
+    <w:link w:val="Footer"/>
+    <w:uiPriority w:val="99"/>
+    <w:qFormat/>
+    <w:rsid w:val="00404f3a"/>
+    <w:rPr>
+      <w:sz w:val="20"/>
+      <w:szCs w:val="20"/>
+    </w:rPr>
+  </w:style>
+  <w:style w:type="paragraph" w:styleId="Heading">
+    <w:name w:val="Heading"/>
+    <w:basedOn w:val="Normal"/>
+    <w:next w:val="TextBody"/>
+    <w:qFormat/>
+    <w:pPr>
+      <w:keepNext w:val="true"/>
+      <w:spacing w:before="240" w:after="120"/>
+    </w:pPr>
+    <w:rPr>
+      <w:rFonts w:ascii="Liberation Sans" w:hAnsi="Liberation Sans" w:eastAsia="Noto Sans CJK SC" w:cs="Noto Sans Devanagari"/>
+      <w:sz w:val="28"/>
+      <w:szCs w:val="28"/>
+    </w:rPr>
+  </w:style>
+  <w:style w:type="paragraph" w:styleId="TextBody">
+    <w:name w:val="Body Text"/>
+    <w:basedOn w:val="Normal"/>
+    <w:pPr>
+      <w:spacing w:lineRule="auto" w:line="276" w:before="0" w:after="140"/>
+    </w:pPr>
+    <w:rPr/>
+  </w:style>
+  <w:style w:type="paragraph" w:styleId="List">
+    <w:name w:val="List"/>
+    <w:basedOn w:val="TextBody"/>
+    <w:pPr/>
+    <w:rPr>
+      <w:rFonts w:cs="Noto Sans Devanagari"/>
+    </w:rPr>
+  </w:style>
+  <w:style w:type="paragraph" w:styleId="Caption">
+    <w:name w:val="Caption"/>
+    <w:basedOn w:val="Normal"/>
+    <w:qFormat/>
+    <w:pPr>
+      <w:suppressLineNumbers/>
+      <w:spacing w:before="120" w:after="120"/>
+    </w:pPr>
+    <w:rPr>
+      <w:rFonts w:cs="Noto Sans Devanagari"/>
+      <w:i/>
+      <w:iCs/>
+      <w:sz w:val="24"/>
+      <w:szCs w:val="24"/>
+    </w:rPr>
+  </w:style>
+  <w:style w:type="paragraph" w:styleId="Index">
+    <w:name w:val="Index"/>
+    <w:basedOn w:val="Normal"/>
+    <w:qFormat/>
+    <w:pPr>
+      <w:suppressLineNumbers/>
+    </w:pPr>
+    <w:rPr>
+      <w:rFonts w:cs="Noto Sans Devanagari"/>
+    </w:rPr>
+  </w:style>
+  <w:style w:type="paragraph" w:styleId="11" w:customStyle="1">
+    <w:name w:val="副標1"/>
+    <w:basedOn w:val="ListParagraph"/>
+    <w:link w:val="1"/>
+    <w:qFormat/>
+    <w:rsid w:val="00880921"/>
+    <w:pPr>
+      <w:numPr>
+        <w:ilvl w:val="1"/>
+        <w:numId w:val="1"/>
+      </w:numPr>
+      <w:ind w:left="992" w:hanging="567"/>
+    </w:pPr>
+    <w:rPr>
+      <w:rFonts w:ascii="Times New Roman" w:hAnsi="Times New Roman" w:eastAsia="標楷體" w:cs="Times New Roman"/>
+      <w:b/>
+      <w:sz w:val="28"/>
+      <w:szCs w:val="24"/>
+    </w:rPr>
+  </w:style>
+  <w:style w:type="paragraph" w:styleId="ListParagraph">
+    <w:name w:val="List Paragraph"/>
+    <w:basedOn w:val="Normal"/>
+    <w:uiPriority w:val="34"/>
+    <w:qFormat/>
+    <w:rsid w:val="00880921"/>
+    <w:pPr>
+      <w:ind w:left="480" w:hanging="0"/>
+    </w:pPr>
+    <w:rPr/>
+  </w:style>
+  <w:style w:type="paragraph" w:styleId="HeaderandFooter">
+    <w:name w:val="Header and Footer"/>
+    <w:basedOn w:val="Normal"/>
+    <w:qFormat/>
+    <w:pPr/>
+    <w:rPr/>
+  </w:style>
+  <w:style w:type="paragraph" w:styleId="Header">
+    <w:name w:val="Header"/>
+    <w:basedOn w:val="Normal"/>
+    <w:link w:val="Style14"/>
+    <w:uiPriority w:val="99"/>
+    <w:unhideWhenUsed/>
+    <w:rsid w:val="00404f3a"/>
+    <w:pPr>
+      <w:tabs>
+        <w:tab w:val="clear" w:pos="480"/>
+        <w:tab w:val="center" w:pos="4153" w:leader="none"/>
+        <w:tab w:val="right" w:pos="8306" w:leader="none"/>
+      </w:tabs>
+      <w:snapToGrid w:val="false"/>
+    </w:pPr>
+    <w:rPr>
+      <w:sz w:val="20"/>
+      <w:szCs w:val="20"/>
+    </w:rPr>
+  </w:style>
+  <w:style w:type="paragraph" w:styleId="Footer">
+    <w:name w:val="Footer"/>
+    <w:basedOn w:val="Normal"/>
+    <w:link w:val="Style15"/>
+    <w:uiPriority w:val="99"/>
+    <w:unhideWhenUsed/>
+    <w:rsid w:val="00404f3a"/>
+    <w:pPr>
+      <w:tabs>
+        <w:tab w:val="clear" w:pos="480"/>
+        <w:tab w:val="center" w:pos="4153" w:leader="none"/>
+        <w:tab w:val="right" w:pos="8306" w:leader="none"/>
+      </w:tabs>
+      <w:snapToGrid w:val="false"/>
+    </w:pPr>
+    <w:rPr>
+      <w:sz w:val="20"/>
+      <w:szCs w:val="20"/>
+    </w:rPr>
+  </w:style>
+  <w:style w:type="numbering" w:styleId="NoList" w:default="1">
+    <w:name w:val="No List"/>
+    <w:uiPriority w:val="99"/>
+    <w:semiHidden/>
+    <w:unhideWhenUsed/>
+    <w:qFormat/>
   </w:style>
   <w:style w:type="table" w:default="1" w:styleId="a1">
     <w:name w:val="Normal Table"/>
@@ -1516,7 +2365,6 @@
     <w:semiHidden/>
     <w:unhideWhenUsed/>
     <w:tblPr>
-      <w:tblInd w:w="0" w:type="dxa"/>
       <w:tblCellMar>
         <w:top w:w="0" w:type="dxa"/>
         <w:left w:w="108" w:type="dxa"/>
@@ -1525,54 +2373,6 @@
       </w:tblCellMar>
     </w:tblPr>
   </w:style>
-  <w:style w:type="numbering" w:default="1" w:styleId="a2">
-    <w:name w:val="No List"/>
-    <w:uiPriority w:val="99"/>
-    <w:semiHidden/>
-    <w:unhideWhenUsed/>
-  </w:style>
-  <w:style w:type="paragraph" w:customStyle="1" w:styleId="1">
-    <w:name w:val="副標1"/>
-    <w:basedOn w:val="a3"/>
-    <w:link w:val="10"/>
-    <w:qFormat/>
-    <w:rsid w:val="00880921"/>
-    <w:pPr>
-      <w:numPr>
-        <w:ilvl w:val="1"/>
-        <w:numId w:val="2"/>
-      </w:numPr>
-      <w:ind w:leftChars="0" w:left="992" w:hanging="567"/>
-    </w:pPr>
-    <w:rPr>
-      <w:rFonts w:ascii="Times New Roman" w:eastAsia="標楷體" w:hAnsi="Times New Roman" w:cs="Times New Roman"/>
-      <w:b/>
-      <w:sz w:val="28"/>
-      <w:szCs w:val="24"/>
-    </w:rPr>
-  </w:style>
-  <w:style w:type="character" w:customStyle="1" w:styleId="10">
-    <w:name w:val="副標1 字元"/>
-    <w:basedOn w:val="a0"/>
-    <w:link w:val="1"/>
-    <w:rsid w:val="00880921"/>
-    <w:rPr>
-      <w:rFonts w:ascii="Times New Roman" w:eastAsia="標楷體" w:hAnsi="Times New Roman" w:cs="Times New Roman"/>
-      <w:b/>
-      <w:sz w:val="28"/>
-      <w:szCs w:val="24"/>
-    </w:rPr>
-  </w:style>
-  <w:style w:type="paragraph" w:styleId="a3">
-    <w:name w:val="List Paragraph"/>
-    <w:basedOn w:val="a"/>
-    <w:uiPriority w:val="34"/>
-    <w:qFormat/>
-    <w:rsid w:val="00880921"/>
-    <w:pPr>
-      <w:ind w:leftChars="200" w:left="480"/>
-    </w:pPr>
-  </w:style>
   <w:style w:type="table" w:styleId="a4">
     <w:name w:val="Table Grid"/>
     <w:basedOn w:val="a1"/>
@@ -1580,74 +2380,14 @@
     <w:rsid w:val="00992169"/>
     <w:tblPr>
       <w:tblBorders>
-        <w:top w:val="single" w:sz="4" w:space="0" w:color="auto"/>
-        <w:left w:val="single" w:sz="4" w:space="0" w:color="auto"/>
-        <w:bottom w:val="single" w:sz="4" w:space="0" w:color="auto"/>
-        <w:right w:val="single" w:sz="4" w:space="0" w:color="auto"/>
-        <w:insideH w:val="single" w:sz="4" w:space="0" w:color="auto"/>
-        <w:insideV w:val="single" w:sz="4" w:space="0" w:color="auto"/>
+        <w:top w:val="single" w:color="auto" w:sz="4" w:space="0"/>
+        <w:left w:val="single" w:color="auto" w:sz="4" w:space="0"/>
+        <w:bottom w:val="single" w:color="auto" w:sz="4" w:space="0"/>
+        <w:right w:val="single" w:color="auto" w:sz="4" w:space="0"/>
+        <w:insideH w:val="single" w:color="auto" w:sz="4" w:space="0"/>
+        <w:insideV w:val="single" w:color="auto" w:sz="4" w:space="0"/>
       </w:tblBorders>
     </w:tblPr>
-  </w:style>
-  <w:style w:type="paragraph" w:styleId="a5">
-    <w:name w:val="header"/>
-    <w:basedOn w:val="a"/>
-    <w:link w:val="a6"/>
-    <w:uiPriority w:val="99"/>
-    <w:unhideWhenUsed/>
-    <w:rsid w:val="00404F3A"/>
-    <w:pPr>
-      <w:tabs>
-        <w:tab w:val="center" w:pos="4153"/>
-        <w:tab w:val="right" w:pos="8306"/>
-      </w:tabs>
-      <w:snapToGrid w:val="0"/>
-    </w:pPr>
-    <w:rPr>
-      <w:sz w:val="20"/>
-      <w:szCs w:val="20"/>
-    </w:rPr>
-  </w:style>
-  <w:style w:type="character" w:customStyle="1" w:styleId="a6">
-    <w:name w:val="頁首 字元"/>
-    <w:basedOn w:val="a0"/>
-    <w:link w:val="a5"/>
-    <w:uiPriority w:val="99"/>
-    <w:rsid w:val="00404F3A"/>
-    <w:rPr>
-      <w:sz w:val="20"/>
-      <w:szCs w:val="20"/>
-    </w:rPr>
-  </w:style>
-  <w:style w:type="paragraph" w:styleId="a7">
-    <w:name w:val="footer"/>
-    <w:basedOn w:val="a"/>
-    <w:link w:val="a8"/>
-    <w:uiPriority w:val="99"/>
-    <w:unhideWhenUsed/>
-    <w:rsid w:val="00404F3A"/>
-    <w:pPr>
-      <w:tabs>
-        <w:tab w:val="center" w:pos="4153"/>
-        <w:tab w:val="right" w:pos="8306"/>
-      </w:tabs>
-      <w:snapToGrid w:val="0"/>
-    </w:pPr>
-    <w:rPr>
-      <w:sz w:val="20"/>
-      <w:szCs w:val="20"/>
-    </w:rPr>
-  </w:style>
-  <w:style w:type="character" w:customStyle="1" w:styleId="a8">
-    <w:name w:val="頁尾 字元"/>
-    <w:basedOn w:val="a0"/>
-    <w:link w:val="a7"/>
-    <w:uiPriority w:val="99"/>
-    <w:rsid w:val="00404F3A"/>
-    <w:rPr>
-      <w:sz w:val="20"/>
-      <w:szCs w:val="20"/>
-    </w:rPr>
   </w:style>
 </w:styles>
 </file>

</xml_diff>